<commit_message>
Software Requirements and System Architecture take 2
</commit_message>
<xml_diff>
--- a/05_SoftwareRequirementsAndArchitecture_LaneAssistance.docx
+++ b/05_SoftwareRequirementsAndArchitecture_LaneAssistance.docx
@@ -572,67 +572,56 @@
             <w:r>
               <w:rPr>
                 <w:rFonts w:asciiTheme="minorHAnsi" w:eastAsia="Calibri" w:hAnsiTheme="minorHAnsi" w:cs="Calibri"/>
-              </w:rPr>
-              <w:fldChar w:fldCharType="begin"/>
-            </w:r>
-            <w:r>
+                <w:sz w:val="22"/>
+                <w:szCs w:val="22"/>
+              </w:rPr>
+              <w:t>November 8, 2017</w:t>
+            </w:r>
+          </w:p>
+        </w:tc>
+        <w:tc>
+          <w:tcPr>
+            <w:tcW w:w="1215" w:type="dxa"/>
+          </w:tcPr>
+          <w:p>
+            <w:pPr>
+              <w:widowControl w:val="0"/>
+              <w:contextualSpacing w:val="0"/>
               <w:rPr>
                 <w:rFonts w:asciiTheme="minorHAnsi" w:eastAsia="Calibri" w:hAnsiTheme="minorHAnsi" w:cs="Calibri"/>
                 <w:sz w:val="22"/>
                 <w:szCs w:val="22"/>
               </w:rPr>
-              <w:instrText xml:space="preserve"> DATE \@ "MMMM d, yyyy" </w:instrText>
-            </w:r>
-            <w:r>
-              <w:rPr>
-                <w:rFonts w:asciiTheme="minorHAnsi" w:eastAsia="Calibri" w:hAnsiTheme="minorHAnsi" w:cs="Calibri"/>
-              </w:rPr>
-              <w:fldChar w:fldCharType="separate"/>
-            </w:r>
-            <w:r>
-              <w:rPr>
-                <w:rFonts w:asciiTheme="minorHAnsi" w:eastAsia="Calibri" w:hAnsiTheme="minorHAnsi" w:cs="Calibri"/>
-                <w:noProof/>
-                <w:sz w:val="22"/>
-                <w:szCs w:val="22"/>
-              </w:rPr>
-              <w:t>November 11, 2017</w:t>
-            </w:r>
-            <w:r>
-              <w:rPr>
-                <w:rFonts w:asciiTheme="minorHAnsi" w:eastAsia="Calibri" w:hAnsiTheme="minorHAnsi" w:cs="Calibri"/>
-              </w:rPr>
-              <w:fldChar w:fldCharType="end"/>
-            </w:r>
-          </w:p>
-        </w:tc>
-        <w:tc>
-          <w:tcPr>
-            <w:tcW w:w="1215" w:type="dxa"/>
-          </w:tcPr>
-          <w:p>
-            <w:pPr>
-              <w:widowControl w:val="0"/>
-              <w:contextualSpacing w:val="0"/>
+            </w:pPr>
+            <w:r>
               <w:rPr>
                 <w:rFonts w:asciiTheme="minorHAnsi" w:eastAsia="Calibri" w:hAnsiTheme="minorHAnsi" w:cs="Calibri"/>
                 <w:sz w:val="22"/>
                 <w:szCs w:val="22"/>
               </w:rPr>
-            </w:pPr>
-            <w:r>
+              <w:t>1</w:t>
+            </w:r>
+          </w:p>
+        </w:tc>
+        <w:tc>
+          <w:tcPr>
+            <w:tcW w:w="2100" w:type="dxa"/>
+          </w:tcPr>
+          <w:p>
+            <w:pPr>
+              <w:widowControl w:val="0"/>
+              <w:contextualSpacing w:val="0"/>
               <w:rPr>
                 <w:rFonts w:asciiTheme="minorHAnsi" w:eastAsia="Calibri" w:hAnsiTheme="minorHAnsi" w:cs="Calibri"/>
                 <w:sz w:val="22"/>
                 <w:szCs w:val="22"/>
               </w:rPr>
-              <w:t>1</w:t>
-            </w:r>
-          </w:p>
-        </w:tc>
-        <w:tc>
-          <w:tcPr>
-            <w:tcW w:w="2100" w:type="dxa"/>
+            </w:pPr>
+          </w:p>
+        </w:tc>
+        <w:tc>
+          <w:tcPr>
+            <w:tcW w:w="4785" w:type="dxa"/>
           </w:tcPr>
           <w:p>
             <w:pPr>
@@ -644,48 +633,40 @@
                 <w:szCs w:val="22"/>
               </w:rPr>
             </w:pPr>
-          </w:p>
-        </w:tc>
-        <w:tc>
-          <w:tcPr>
-            <w:tcW w:w="4785" w:type="dxa"/>
-          </w:tcPr>
-          <w:p>
-            <w:pPr>
-              <w:widowControl w:val="0"/>
-              <w:contextualSpacing w:val="0"/>
+            <w:r>
               <w:rPr>
                 <w:rFonts w:asciiTheme="minorHAnsi" w:eastAsia="Calibri" w:hAnsiTheme="minorHAnsi" w:cs="Calibri"/>
                 <w:sz w:val="22"/>
                 <w:szCs w:val="22"/>
               </w:rPr>
-            </w:pPr>
-            <w:r>
+              <w:t>First submission</w:t>
+            </w:r>
+          </w:p>
+        </w:tc>
+      </w:tr>
+      <w:tr>
+        <w:tc>
+          <w:tcPr>
+            <w:tcW w:w="2149" w:type="dxa"/>
+          </w:tcPr>
+          <w:p>
+            <w:pPr>
+              <w:widowControl w:val="0"/>
+              <w:contextualSpacing w:val="0"/>
               <w:rPr>
                 <w:rFonts w:asciiTheme="minorHAnsi" w:eastAsia="Calibri" w:hAnsiTheme="minorHAnsi" w:cs="Calibri"/>
                 <w:sz w:val="22"/>
                 <w:szCs w:val="22"/>
               </w:rPr>
-              <w:t>First submission</w:t>
-            </w:r>
-          </w:p>
-        </w:tc>
-      </w:tr>
-      <w:tr>
-        <w:tc>
-          <w:tcPr>
-            <w:tcW w:w="2149" w:type="dxa"/>
-          </w:tcPr>
-          <w:p>
-            <w:pPr>
-              <w:widowControl w:val="0"/>
-              <w:contextualSpacing w:val="0"/>
+            </w:pPr>
+            <w:r>
               <w:rPr>
                 <w:rFonts w:asciiTheme="minorHAnsi" w:eastAsia="Calibri" w:hAnsiTheme="minorHAnsi" w:cs="Calibri"/>
                 <w:sz w:val="22"/>
                 <w:szCs w:val="22"/>
               </w:rPr>
-            </w:pPr>
+              <w:t>November 25, 2017</w:t>
+            </w:r>
           </w:p>
         </w:tc>
         <w:tc>
@@ -702,27 +683,19 @@
                 <w:szCs w:val="22"/>
               </w:rPr>
             </w:pPr>
-          </w:p>
-        </w:tc>
-        <w:tc>
-          <w:tcPr>
-            <w:tcW w:w="2100" w:type="dxa"/>
-          </w:tcPr>
-          <w:p>
-            <w:pPr>
-              <w:widowControl w:val="0"/>
-              <w:contextualSpacing w:val="0"/>
+            <w:r>
               <w:rPr>
                 <w:rFonts w:asciiTheme="minorHAnsi" w:eastAsia="Calibri" w:hAnsiTheme="minorHAnsi" w:cs="Calibri"/>
                 <w:sz w:val="22"/>
                 <w:szCs w:val="22"/>
               </w:rPr>
-            </w:pPr>
-          </w:p>
-        </w:tc>
-        <w:tc>
-          <w:tcPr>
-            <w:tcW w:w="4785" w:type="dxa"/>
+              <w:t>2</w:t>
+            </w:r>
+          </w:p>
+        </w:tc>
+        <w:tc>
+          <w:tcPr>
+            <w:tcW w:w="2100" w:type="dxa"/>
           </w:tcPr>
           <w:p>
             <w:pPr>
@@ -734,6 +707,30 @@
                 <w:szCs w:val="22"/>
               </w:rPr>
             </w:pPr>
+          </w:p>
+        </w:tc>
+        <w:tc>
+          <w:tcPr>
+            <w:tcW w:w="4785" w:type="dxa"/>
+          </w:tcPr>
+          <w:p>
+            <w:pPr>
+              <w:widowControl w:val="0"/>
+              <w:contextualSpacing w:val="0"/>
+              <w:rPr>
+                <w:rFonts w:asciiTheme="minorHAnsi" w:eastAsia="Calibri" w:hAnsiTheme="minorHAnsi" w:cs="Calibri"/>
+                <w:sz w:val="22"/>
+                <w:szCs w:val="22"/>
+              </w:rPr>
+            </w:pPr>
+            <w:r>
+              <w:rPr>
+                <w:rFonts w:asciiTheme="minorHAnsi" w:eastAsia="Calibri" w:hAnsiTheme="minorHAnsi" w:cs="Calibri"/>
+                <w:sz w:val="22"/>
+                <w:szCs w:val="22"/>
+              </w:rPr>
+              <w:t>Second submission</w:t>
+            </w:r>
           </w:p>
         </w:tc>
       </w:tr>
@@ -1341,6 +1338,15 @@
         </w:rPr>
         <w:t>You are only required to develop this document for the LDW (lane departure warning) amplitude malfunction. So here, provide the technical safety requirements for the LDW amplitude malfunction as well as the refined system architecture diagram from the technical safety concept.</w:t>
       </w:r>
+    </w:p>
+    <w:p>
+      <w:pPr>
+        <w:rPr>
+          <w:rFonts w:asciiTheme="minorHAnsi" w:hAnsiTheme="minorHAnsi"/>
+          <w:b/>
+          <w:color w:val="B7B7B7"/>
+        </w:rPr>
+      </w:pPr>
     </w:p>
     <w:p>
       <w:r>
@@ -1451,24 +1457,7 @@
           <w:b/>
           <w:color w:val="B7B7B7"/>
         </w:rPr>
-        <w:t>y requirements for the LDW frequency malfunction as well. Go even further and document software safety requirements for the Lane Keeping Assistance (LKA) function as well.</w:t>
-      </w:r>
-    </w:p>
-    <w:p>
-      <w:pPr>
-        <w:rPr>
-          <w:rFonts w:asciiTheme="minorHAnsi" w:hAnsiTheme="minorHAnsi"/>
-          <w:b/>
-          <w:color w:val="B7B7B7"/>
-        </w:rPr>
-      </w:pPr>
-      <w:r>
-        <w:rPr>
-          <w:rFonts w:asciiTheme="minorHAnsi" w:hAnsiTheme="minorHAnsi"/>
-          <w:b/>
-          <w:color w:val="B7B7B7"/>
-        </w:rPr>
-        <w:t>]</w:t>
+        <w:t>y requirements for the LDW frequency malfunction as well. Go even further and document software safety requirements for the Lane Keeping Assistance (LKA) function as well.]</w:t>
       </w:r>
     </w:p>
     <w:p>
@@ -1501,6 +1490,13 @@
         </w:rPr>
         <w:t>Technical Safety Requirements related to Functional Safety Requirement 01-01 are:</w:t>
       </w:r>
+    </w:p>
+    <w:p>
+      <w:pPr>
+        <w:rPr>
+          <w:rFonts w:asciiTheme="minorHAnsi" w:hAnsiTheme="minorHAnsi"/>
+        </w:rPr>
+      </w:pPr>
     </w:p>
     <w:tbl>
       <w:tblPr>
@@ -1740,24 +1736,24 @@
           </w:tcPr>
           <w:p>
             <w:r>
-              <w:t xml:space="preserve">The LDW safety component shall ensure that the amplitude of </w:t>
+              <w:t>The LDW safety component shall ensure that the amplitude of the ‘</w:t>
             </w:r>
             <w:proofErr w:type="spellStart"/>
             <w:r>
-              <w:t>theLDW_Torque_Request</w:t>
+              <w:t>LDW_Torque_Request</w:t>
             </w:r>
             <w:proofErr w:type="spellEnd"/>
             <w:r>
-              <w:t xml:space="preserve"> sent to the Final Electronic Power Steering Torque component is below</w:t>
-            </w:r>
-            <w:r>
-              <w:t xml:space="preserve"> </w:t>
+              <w:t>’ sent to the ‘Final electronic power steering Torque’ component is below ‘</w:t>
             </w:r>
             <w:proofErr w:type="spellStart"/>
             <w:r>
-              <w:t>Max_Torque_Amplitude</w:t>
+              <w:t>Max_Torque_amplitude</w:t>
             </w:r>
             <w:proofErr w:type="spellEnd"/>
+            <w:r>
+              <w:t>’</w:t>
+            </w:r>
           </w:p>
         </w:tc>
         <w:tc>
@@ -1874,15 +1870,15 @@
           </w:tcPr>
           <w:p>
             <w:r>
-              <w:t xml:space="preserve">The validity and integrity of the data transmission </w:t>
+              <w:t>The validity and integrity of the data transmission for ‘</w:t>
             </w:r>
             <w:proofErr w:type="spellStart"/>
             <w:r>
-              <w:t>forLDW_Torque_Request</w:t>
+              <w:t>LDW_Torque_Request</w:t>
             </w:r>
             <w:proofErr w:type="spellEnd"/>
             <w:r>
-              <w:t xml:space="preserve"> signal shall be ensured</w:t>
+              <w:t>’ signal shall be ensured</w:t>
             </w:r>
           </w:p>
         </w:tc>
@@ -1922,7 +1918,6 @@
             </w:r>
             <w:proofErr w:type="spellEnd"/>
           </w:p>
-          <w:p/>
         </w:tc>
         <w:tc>
           <w:tcPr>
@@ -1952,10 +1947,9 @@
           </w:tcPr>
           <w:p>
             <w:r>
-              <w:t>N/A</w:t>
-            </w:r>
-          </w:p>
-          <w:p/>
+              <w:t>LDW torque output is set to zero</w:t>
+            </w:r>
+          </w:p>
         </w:tc>
       </w:tr>
       <w:tr>
@@ -2002,7 +1996,7 @@
           </w:tcPr>
           <w:p>
             <w:r>
-              <w:t xml:space="preserve">As soon as a failure is detected by the LDW function, it shall deactivate the LDW feature and the </w:t>
+              <w:t>As soon as a failure is detected by the LDW function, it shall deactivate the LDW feature and the ‘</w:t>
             </w:r>
             <w:proofErr w:type="spellStart"/>
             <w:r>
@@ -2010,7 +2004,7 @@
             </w:r>
             <w:proofErr w:type="spellEnd"/>
             <w:r>
-              <w:t xml:space="preserve"> shall be set to zero</w:t>
+              <w:t>’ shall be set to zero</w:t>
             </w:r>
           </w:p>
         </w:tc>
@@ -2050,7 +2044,6 @@
             </w:r>
             <w:proofErr w:type="spellEnd"/>
           </w:p>
-          <w:p/>
         </w:tc>
         <w:tc>
           <w:tcPr>
@@ -2131,7 +2124,7 @@
           </w:tcPr>
           <w:p>
             <w:r>
-              <w:t>As soon as the LDW function deactivates the LDW feature, the LDW Safety software block shall send a signal to the car display ECU to turn on a warning light</w:t>
+              <w:t>As soon as the LDW function deactivates the LDW feature, the ‘LDW Safety’ software block shall send a signal to the car display ECU to turn on a warning light</w:t>
             </w:r>
           </w:p>
         </w:tc>
@@ -2171,7 +2164,6 @@
             </w:r>
             <w:proofErr w:type="spellEnd"/>
           </w:p>
-          <w:p/>
         </w:tc>
         <w:tc>
           <w:tcPr>
@@ -2292,13 +2284,8 @@
           </w:tcPr>
           <w:p>
             <w:r>
-              <w:t xml:space="preserve">50 </w:t>
-            </w:r>
-            <w:proofErr w:type="spellStart"/>
-            <w:r>
-              <w:t>ms</w:t>
-            </w:r>
-            <w:proofErr w:type="spellEnd"/>
+              <w:t>Length of vehicle ignition cycle</w:t>
+            </w:r>
           </w:p>
         </w:tc>
         <w:tc>
@@ -2313,10 +2300,9 @@
           </w:tcPr>
           <w:p>
             <w:r>
-              <w:t>Ignition Cycle</w:t>
-            </w:r>
-          </w:p>
-          <w:p/>
+              <w:t>Safety startup - Memory test</w:t>
+            </w:r>
+          </w:p>
         </w:tc>
         <w:tc>
           <w:tcPr>
@@ -2333,7 +2319,6 @@
               <w:t>LDW torque output is set to zero</w:t>
             </w:r>
           </w:p>
-          <w:p/>
         </w:tc>
       </w:tr>
     </w:tbl>
@@ -2343,6 +2328,33 @@
           <w:rFonts w:asciiTheme="minorHAnsi" w:hAnsiTheme="minorHAnsi"/>
         </w:rPr>
       </w:pPr>
+    </w:p>
+    <w:p>
+      <w:pPr>
+        <w:pBdr>
+          <w:top w:val="nil"/>
+          <w:left w:val="nil"/>
+          <w:bottom w:val="nil"/>
+          <w:right w:val="nil"/>
+          <w:between w:val="nil"/>
+        </w:pBdr>
+        <w:spacing w:line="276" w:lineRule="auto"/>
+        <w:rPr>
+          <w:rFonts w:asciiTheme="minorHAnsi" w:hAnsiTheme="minorHAnsi" w:cs="Arial"/>
+          <w:color w:val="000000"/>
+          <w:sz w:val="32"/>
+          <w:szCs w:val="32"/>
+          <w:lang w:val="en"/>
+        </w:rPr>
+      </w:pPr>
+      <w:bookmarkStart w:id="15" w:name="_xkl6tpelekqy" w:colFirst="0" w:colLast="0"/>
+      <w:bookmarkEnd w:id="15"/>
+      <w:r>
+        <w:rPr>
+          <w:rFonts w:asciiTheme="minorHAnsi" w:hAnsiTheme="minorHAnsi"/>
+        </w:rPr>
+        <w:br w:type="page"/>
+      </w:r>
     </w:p>
     <w:p>
       <w:pPr>
@@ -2352,12 +2364,11 @@
           <w:rFonts w:asciiTheme="minorHAnsi" w:hAnsiTheme="minorHAnsi"/>
         </w:rPr>
       </w:pPr>
-      <w:bookmarkStart w:id="15" w:name="_xkl6tpelekqy" w:colFirst="0" w:colLast="0"/>
-      <w:bookmarkEnd w:id="15"/>
       <w:r>
         <w:rPr>
           <w:rFonts w:asciiTheme="minorHAnsi" w:hAnsiTheme="minorHAnsi"/>
         </w:rPr>
+        <w:lastRenderedPageBreak/>
         <w:t>Refined Architecture Diagram from the Technical Safety Concept</w:t>
       </w:r>
     </w:p>
@@ -2392,25 +2403,7 @@
           <w:b/>
           <w:color w:val="B7B7B7"/>
         </w:rPr>
-        <w:lastRenderedPageBreak/>
-        <w:t>REQUIRED: Provide the refined system architecture diagram from the technical safety concept</w:t>
-      </w:r>
-    </w:p>
-    <w:p>
-      <w:pPr>
-        <w:rPr>
-          <w:rFonts w:asciiTheme="minorHAnsi" w:hAnsiTheme="minorHAnsi"/>
-          <w:b/>
-          <w:color w:val="B7B7B7"/>
-        </w:rPr>
-      </w:pPr>
-      <w:r>
-        <w:rPr>
-          <w:rFonts w:asciiTheme="minorHAnsi" w:hAnsiTheme="minorHAnsi"/>
-          <w:b/>
-          <w:color w:val="B7B7B7"/>
-        </w:rPr>
-        <w:t>]</w:t>
+        <w:t>REQUIRED: Provide the refined system architecture diagram from the technical safety concept]</w:t>
       </w:r>
     </w:p>
     <w:p>
@@ -2565,15 +2558,6 @@
           <w:color w:val="B7B7B7"/>
         </w:rPr>
       </w:pPr>
-    </w:p>
-    <w:p>
-      <w:pPr>
-        <w:rPr>
-          <w:rFonts w:asciiTheme="minorHAnsi" w:hAnsiTheme="minorHAnsi"/>
-          <w:b/>
-          <w:color w:val="B7B7B7"/>
-        </w:rPr>
-      </w:pPr>
       <w:r>
         <w:rPr>
           <w:rFonts w:asciiTheme="minorHAnsi" w:hAnsiTheme="minorHAnsi"/>
@@ -2657,13 +2641,6 @@
         </w:rPr>
         <w:t>]</w:t>
       </w:r>
-    </w:p>
-    <w:p>
-      <w:pPr>
-        <w:rPr>
-          <w:rFonts w:asciiTheme="minorHAnsi" w:hAnsiTheme="minorHAnsi"/>
-        </w:rPr>
-      </w:pPr>
     </w:p>
     <w:tbl>
       <w:tblPr>
@@ -3085,24 +3062,10 @@
         </w:rPr>
       </w:pPr>
     </w:p>
-    <w:p>
-      <w:pPr>
-        <w:rPr>
-          <w:rFonts w:asciiTheme="minorHAnsi" w:hAnsiTheme="minorHAnsi"/>
-        </w:rPr>
-      </w:pPr>
-    </w:p>
-    <w:p>
-      <w:pPr>
-        <w:rPr>
-          <w:rFonts w:asciiTheme="minorHAnsi" w:hAnsiTheme="minorHAnsi"/>
-        </w:rPr>
-      </w:pPr>
-    </w:p>
     <w:tbl>
       <w:tblPr>
         <w:tblStyle w:val="a2"/>
-        <w:tblW w:w="9870" w:type="dxa"/>
+        <w:tblW w:w="10160" w:type="dxa"/>
         <w:tblBorders>
           <w:top w:val="single" w:sz="8" w:space="0" w:color="000000"/>
           <w:left w:val="single" w:sz="8" w:space="0" w:color="000000"/>
@@ -3116,10 +3079,10 @@
       </w:tblPr>
       <w:tblGrid>
         <w:gridCol w:w="1485"/>
-        <w:gridCol w:w="3420"/>
-        <w:gridCol w:w="330"/>
-        <w:gridCol w:w="2805"/>
-        <w:gridCol w:w="1830"/>
+        <w:gridCol w:w="4355"/>
+        <w:gridCol w:w="360"/>
+        <w:gridCol w:w="2175"/>
+        <w:gridCol w:w="1785"/>
       </w:tblGrid>
       <w:tr>
         <w:tc>
@@ -3149,7 +3112,7 @@
         </w:tc>
         <w:tc>
           <w:tcPr>
-            <w:tcW w:w="3420" w:type="dxa"/>
+            <w:tcW w:w="4355" w:type="dxa"/>
             <w:shd w:val="clear" w:color="auto" w:fill="CCCCCC"/>
             <w:tcMar>
               <w:top w:w="100" w:type="dxa"/>
@@ -3174,7 +3137,7 @@
         </w:tc>
         <w:tc>
           <w:tcPr>
-            <w:tcW w:w="330" w:type="dxa"/>
+            <w:tcW w:w="360" w:type="dxa"/>
             <w:shd w:val="clear" w:color="auto" w:fill="CCCCCC"/>
             <w:tcMar>
               <w:top w:w="100" w:type="dxa"/>
@@ -3199,7 +3162,7 @@
         </w:tc>
         <w:tc>
           <w:tcPr>
-            <w:tcW w:w="2805" w:type="dxa"/>
+            <w:tcW w:w="2175" w:type="dxa"/>
             <w:shd w:val="clear" w:color="auto" w:fill="CCCCCC"/>
             <w:tcMar>
               <w:top w:w="100" w:type="dxa"/>
@@ -3224,7 +3187,7 @@
         </w:tc>
         <w:tc>
           <w:tcPr>
-            <w:tcW w:w="1830" w:type="dxa"/>
+            <w:tcW w:w="1785" w:type="dxa"/>
             <w:shd w:val="clear" w:color="auto" w:fill="CCCCCC"/>
             <w:tcMar>
               <w:top w:w="100" w:type="dxa"/>
@@ -3314,7 +3277,7 @@
         </w:tc>
         <w:tc>
           <w:tcPr>
-            <w:tcW w:w="3420" w:type="dxa"/>
+            <w:tcW w:w="4355" w:type="dxa"/>
             <w:tcMar>
               <w:top w:w="100" w:type="dxa"/>
               <w:left w:w="100" w:type="dxa"/>
@@ -3362,25 +3325,57 @@
               </w:rPr>
               <w:t xml:space="preserve">” SW Component. </w:t>
             </w:r>
+            <w:proofErr w:type="gramStart"/>
+            <w:r>
+              <w:rPr>
+                <w:rFonts w:asciiTheme="minorHAnsi" w:hAnsiTheme="minorHAnsi"/>
+              </w:rPr>
+              <w:t>Signal“</w:t>
+            </w:r>
+            <w:r>
+              <w:rPr>
+                <w:rFonts w:asciiTheme="minorHAnsi" w:hAnsiTheme="minorHAnsi"/>
+              </w:rPr>
+              <w:t xml:space="preserve"> </w:t>
+            </w:r>
             <w:proofErr w:type="spellStart"/>
             <w:r>
               <w:rPr>
                 <w:rFonts w:asciiTheme="minorHAnsi" w:hAnsiTheme="minorHAnsi"/>
               </w:rPr>
-              <w:t>Signal“processed_LDW_Torq_Req”shall</w:t>
+              <w:t>processed</w:t>
+            </w:r>
+            <w:proofErr w:type="gramEnd"/>
+            <w:r>
+              <w:rPr>
+                <w:rFonts w:asciiTheme="minorHAnsi" w:hAnsiTheme="minorHAnsi"/>
+              </w:rPr>
+              <w:t>_LDW_Torq_Req</w:t>
             </w:r>
             <w:proofErr w:type="spellEnd"/>
             <w:r>
               <w:rPr>
                 <w:rFonts w:asciiTheme="minorHAnsi" w:hAnsiTheme="minorHAnsi"/>
               </w:rPr>
-              <w:t xml:space="preserve"> be generated at the end of the processing.</w:t>
-            </w:r>
-          </w:p>
-        </w:tc>
-        <w:tc>
-          <w:tcPr>
-            <w:tcW w:w="330" w:type="dxa"/>
+              <w:t>”</w:t>
+            </w:r>
+            <w:r>
+              <w:rPr>
+                <w:rFonts w:asciiTheme="minorHAnsi" w:hAnsiTheme="minorHAnsi"/>
+              </w:rPr>
+              <w:t xml:space="preserve"> </w:t>
+            </w:r>
+            <w:r>
+              <w:rPr>
+                <w:rFonts w:asciiTheme="minorHAnsi" w:hAnsiTheme="minorHAnsi"/>
+              </w:rPr>
+              <w:t>shall be generated at the end of the processing.</w:t>
+            </w:r>
+          </w:p>
+        </w:tc>
+        <w:tc>
+          <w:tcPr>
+            <w:tcW w:w="360" w:type="dxa"/>
             <w:tcMar>
               <w:top w:w="100" w:type="dxa"/>
               <w:left w:w="100" w:type="dxa"/>
@@ -3404,7 +3399,7 @@
         </w:tc>
         <w:tc>
           <w:tcPr>
-            <w:tcW w:w="2805" w:type="dxa"/>
+            <w:tcW w:w="2175" w:type="dxa"/>
             <w:tcMar>
               <w:top w:w="100" w:type="dxa"/>
               <w:left w:w="100" w:type="dxa"/>
@@ -3428,7 +3423,7 @@
         </w:tc>
         <w:tc>
           <w:tcPr>
-            <w:tcW w:w="1830" w:type="dxa"/>
+            <w:tcW w:w="1785" w:type="dxa"/>
             <w:tcMar>
               <w:top w:w="100" w:type="dxa"/>
               <w:left w:w="100" w:type="dxa"/>
@@ -3478,7 +3473,7 @@
         </w:tc>
         <w:tc>
           <w:tcPr>
-            <w:tcW w:w="3420" w:type="dxa"/>
+            <w:tcW w:w="4355" w:type="dxa"/>
             <w:tcMar>
               <w:top w:w="100" w:type="dxa"/>
               <w:left w:w="100" w:type="dxa"/>
@@ -3510,21 +3505,45 @@
               <w:rPr>
                 <w:rFonts w:asciiTheme="minorHAnsi" w:hAnsiTheme="minorHAnsi"/>
               </w:rPr>
-              <w:t xml:space="preserve">” signal has a value greater </w:t>
+              <w:t>” signal has a value greater than</w:t>
+            </w:r>
+            <w:r>
+              <w:rPr>
+                <w:rFonts w:asciiTheme="minorHAnsi" w:hAnsiTheme="minorHAnsi"/>
+              </w:rPr>
+              <w:t xml:space="preserve"> </w:t>
+            </w:r>
+            <w:r>
+              <w:rPr>
+                <w:rFonts w:asciiTheme="minorHAnsi" w:hAnsiTheme="minorHAnsi"/>
+              </w:rPr>
+              <w:t>“</w:t>
             </w:r>
             <w:proofErr w:type="spellStart"/>
             <w:r>
               <w:rPr>
                 <w:rFonts w:asciiTheme="minorHAnsi" w:hAnsiTheme="minorHAnsi"/>
               </w:rPr>
-              <w:t>than“Max_Torque_Ampltide_LDW</w:t>
+              <w:t>Max_Torque_Ampltide_LDW</w:t>
             </w:r>
             <w:proofErr w:type="spellEnd"/>
             <w:r>
               <w:rPr>
                 <w:rFonts w:asciiTheme="minorHAnsi" w:hAnsiTheme="minorHAnsi"/>
               </w:rPr>
-              <w:t>”(maximum allowed safe torque), the torque signal “</w:t>
+              <w:t>”</w:t>
+            </w:r>
+            <w:r>
+              <w:rPr>
+                <w:rFonts w:asciiTheme="minorHAnsi" w:hAnsiTheme="minorHAnsi"/>
+              </w:rPr>
+              <w:t xml:space="preserve"> </w:t>
+            </w:r>
+            <w:r>
+              <w:rPr>
+                <w:rFonts w:asciiTheme="minorHAnsi" w:hAnsiTheme="minorHAnsi"/>
+              </w:rPr>
+              <w:t>(maximum allowed safe torque), the torque signal “</w:t>
             </w:r>
             <w:proofErr w:type="spellStart"/>
             <w:r>
@@ -3538,14 +3557,26 @@
               <w:rPr>
                 <w:rFonts w:asciiTheme="minorHAnsi" w:hAnsiTheme="minorHAnsi"/>
               </w:rPr>
-              <w:t xml:space="preserve">” shall be set to 0, </w:t>
+              <w:t>” shall be set to 0, else</w:t>
+            </w:r>
+            <w:r>
+              <w:rPr>
+                <w:rFonts w:asciiTheme="minorHAnsi" w:hAnsiTheme="minorHAnsi"/>
+              </w:rPr>
+              <w:t xml:space="preserve"> </w:t>
+            </w:r>
+            <w:r>
+              <w:rPr>
+                <w:rFonts w:asciiTheme="minorHAnsi" w:hAnsiTheme="minorHAnsi"/>
+              </w:rPr>
+              <w:t>“</w:t>
             </w:r>
             <w:proofErr w:type="spellStart"/>
             <w:r>
               <w:rPr>
                 <w:rFonts w:asciiTheme="minorHAnsi" w:hAnsiTheme="minorHAnsi"/>
               </w:rPr>
-              <w:t>else“limited_LDW_Torq_Req</w:t>
+              <w:t>limited_LDW_Torq_Req</w:t>
             </w:r>
             <w:proofErr w:type="spellEnd"/>
             <w:r>
@@ -3572,7 +3603,7 @@
         </w:tc>
         <w:tc>
           <w:tcPr>
-            <w:tcW w:w="330" w:type="dxa"/>
+            <w:tcW w:w="360" w:type="dxa"/>
             <w:tcMar>
               <w:top w:w="100" w:type="dxa"/>
               <w:left w:w="100" w:type="dxa"/>
@@ -3596,7 +3627,7 @@
         </w:tc>
         <w:tc>
           <w:tcPr>
-            <w:tcW w:w="2805" w:type="dxa"/>
+            <w:tcW w:w="2175" w:type="dxa"/>
           </w:tcPr>
           <w:p>
             <w:pPr>
@@ -3614,7 +3645,7 @@
         </w:tc>
         <w:tc>
           <w:tcPr>
-            <w:tcW w:w="1830" w:type="dxa"/>
+            <w:tcW w:w="1785" w:type="dxa"/>
             <w:tcMar>
               <w:top w:w="100" w:type="dxa"/>
               <w:left w:w="100" w:type="dxa"/>
@@ -3672,14 +3703,13 @@
               <w:rPr>
                 <w:rFonts w:asciiTheme="minorHAnsi" w:hAnsiTheme="minorHAnsi"/>
               </w:rPr>
-              <w:lastRenderedPageBreak/>
               <w:t>Software Safety Requirement 01-03</w:t>
             </w:r>
           </w:p>
         </w:tc>
         <w:tc>
           <w:tcPr>
-            <w:tcW w:w="3420" w:type="dxa"/>
+            <w:tcW w:w="4355" w:type="dxa"/>
             <w:tcMar>
               <w:top w:w="100" w:type="dxa"/>
               <w:left w:w="100" w:type="dxa"/>
@@ -3704,9 +3734,17 @@
               <w:rPr>
                 <w:rFonts w:asciiTheme="minorHAnsi" w:hAnsiTheme="minorHAnsi"/>
               </w:rPr>
-              <w:t>limited_LDW_Torq_Req”shall</w:t>
+              <w:t>limited_LDW_Torq_</w:t>
+            </w:r>
+            <w:proofErr w:type="gramStart"/>
+            <w:r>
+              <w:rPr>
+                <w:rFonts w:asciiTheme="minorHAnsi" w:hAnsiTheme="minorHAnsi"/>
+              </w:rPr>
+              <w:t>Req”shall</w:t>
             </w:r>
             <w:proofErr w:type="spellEnd"/>
+            <w:proofErr w:type="gramEnd"/>
             <w:r>
               <w:rPr>
                 <w:rFonts w:asciiTheme="minorHAnsi" w:hAnsiTheme="minorHAnsi"/>
@@ -3725,69 +3763,65 @@
               <w:rPr>
                 <w:rFonts w:asciiTheme="minorHAnsi" w:hAnsiTheme="minorHAnsi"/>
               </w:rPr>
-              <w:t xml:space="preserve">” </w:t>
+              <w:t>” which</w:t>
+            </w:r>
+            <w:r>
+              <w:rPr>
+                <w:rFonts w:asciiTheme="minorHAnsi" w:hAnsiTheme="minorHAnsi"/>
+              </w:rPr>
+              <w:t xml:space="preserve"> </w:t>
+            </w:r>
+            <w:r>
+              <w:rPr>
+                <w:rFonts w:asciiTheme="minorHAnsi" w:hAnsiTheme="minorHAnsi"/>
+              </w:rPr>
+              <w:t>is suitable to be transmitted</w:t>
+            </w:r>
+            <w:r>
+              <w:rPr>
+                <w:rFonts w:asciiTheme="minorHAnsi" w:hAnsiTheme="minorHAnsi"/>
+              </w:rPr>
+              <w:t xml:space="preserve"> </w:t>
+            </w:r>
+            <w:r>
+              <w:rPr>
+                <w:rFonts w:asciiTheme="minorHAnsi" w:hAnsiTheme="minorHAnsi"/>
+              </w:rPr>
+              <w:t xml:space="preserve">outside of the LDW </w:t>
             </w:r>
             <w:proofErr w:type="spellStart"/>
             <w:r>
               <w:rPr>
                 <w:rFonts w:asciiTheme="minorHAnsi" w:hAnsiTheme="minorHAnsi"/>
               </w:rPr>
-              <w:t>whichis</w:t>
+              <w:t>Safetycomponent</w:t>
             </w:r>
             <w:proofErr w:type="spellEnd"/>
             <w:r>
               <w:rPr>
                 <w:rFonts w:asciiTheme="minorHAnsi" w:hAnsiTheme="minorHAnsi"/>
               </w:rPr>
-              <w:t xml:space="preserve"> suitable to be </w:t>
+              <w:t xml:space="preserve"> (“LDW Safety”) to </w:t>
+            </w:r>
+            <w:r>
+              <w:rPr>
+                <w:rFonts w:asciiTheme="minorHAnsi" w:hAnsiTheme="minorHAnsi"/>
+              </w:rPr>
+              <w:t xml:space="preserve">the “Final EPS </w:t>
             </w:r>
             <w:proofErr w:type="spellStart"/>
             <w:r>
               <w:rPr>
                 <w:rFonts w:asciiTheme="minorHAnsi" w:hAnsiTheme="minorHAnsi"/>
               </w:rPr>
-              <w:t>transmittedoutside</w:t>
+              <w:t>Torque”component</w:t>
             </w:r>
             <w:proofErr w:type="spellEnd"/>
-            <w:r>
-              <w:rPr>
-                <w:rFonts w:asciiTheme="minorHAnsi" w:hAnsiTheme="minorHAnsi"/>
-              </w:rPr>
-              <w:t xml:space="preserve"> of the LDW </w:t>
-            </w:r>
-            <w:proofErr w:type="spellStart"/>
-            <w:r>
-              <w:rPr>
-                <w:rFonts w:asciiTheme="minorHAnsi" w:hAnsiTheme="minorHAnsi"/>
-              </w:rPr>
-              <w:t>Safetycomponent</w:t>
-            </w:r>
-            <w:proofErr w:type="spellEnd"/>
-            <w:r>
-              <w:rPr>
-                <w:rFonts w:asciiTheme="minorHAnsi" w:hAnsiTheme="minorHAnsi"/>
-              </w:rPr>
-              <w:t xml:space="preserve"> (“LDW Safety”) to the “Final EPS </w:t>
-            </w:r>
-            <w:proofErr w:type="spellStart"/>
-            <w:r>
-              <w:rPr>
-                <w:rFonts w:asciiTheme="minorHAnsi" w:hAnsiTheme="minorHAnsi"/>
-              </w:rPr>
-              <w:t>Torque”component</w:t>
-            </w:r>
-            <w:proofErr w:type="spellEnd"/>
-            <w:r>
-              <w:rPr>
-                <w:rFonts w:asciiTheme="minorHAnsi" w:hAnsiTheme="minorHAnsi"/>
-              </w:rPr>
-              <w:t>. Also see SofSafReq02-01 andSofSafReq02-02</w:t>
-            </w:r>
-          </w:p>
-        </w:tc>
-        <w:tc>
-          <w:tcPr>
-            <w:tcW w:w="330" w:type="dxa"/>
+          </w:p>
+        </w:tc>
+        <w:tc>
+          <w:tcPr>
+            <w:tcW w:w="360" w:type="dxa"/>
             <w:tcMar>
               <w:top w:w="100" w:type="dxa"/>
               <w:left w:w="100" w:type="dxa"/>
@@ -3811,7 +3845,7 @@
         </w:tc>
         <w:tc>
           <w:tcPr>
-            <w:tcW w:w="2805" w:type="dxa"/>
+            <w:tcW w:w="2175" w:type="dxa"/>
           </w:tcPr>
           <w:p>
             <w:pPr>
@@ -3829,7 +3863,7 @@
         </w:tc>
         <w:tc>
           <w:tcPr>
-            <w:tcW w:w="1830" w:type="dxa"/>
+            <w:tcW w:w="1785" w:type="dxa"/>
             <w:tcMar>
               <w:top w:w="100" w:type="dxa"/>
               <w:left w:w="100" w:type="dxa"/>
@@ -4094,44 +4128,17 @@
             </w:tcMar>
           </w:tcPr>
           <w:p>
-            <w:pPr>
-              <w:widowControl w:val="0"/>
-              <w:rPr>
-                <w:rFonts w:asciiTheme="minorHAnsi" w:hAnsiTheme="minorHAnsi"/>
-              </w:rPr>
-            </w:pPr>
-            <w:r>
-              <w:rPr>
-                <w:rFonts w:asciiTheme="minorHAnsi" w:hAnsiTheme="minorHAnsi"/>
-              </w:rPr>
+            <w:r>
               <w:t>Technical</w:t>
             </w:r>
           </w:p>
           <w:p>
-            <w:pPr>
-              <w:widowControl w:val="0"/>
-              <w:rPr>
-                <w:rFonts w:asciiTheme="minorHAnsi" w:hAnsiTheme="minorHAnsi"/>
-              </w:rPr>
-            </w:pPr>
-            <w:r>
-              <w:rPr>
-                <w:rFonts w:asciiTheme="minorHAnsi" w:hAnsiTheme="minorHAnsi"/>
-              </w:rPr>
+            <w:r>
               <w:t>Safety</w:t>
             </w:r>
           </w:p>
           <w:p>
-            <w:pPr>
-              <w:widowControl w:val="0"/>
-              <w:rPr>
-                <w:rFonts w:asciiTheme="minorHAnsi" w:hAnsiTheme="minorHAnsi"/>
-              </w:rPr>
-            </w:pPr>
-            <w:r>
-              <w:rPr>
-                <w:rFonts w:asciiTheme="minorHAnsi" w:hAnsiTheme="minorHAnsi"/>
-              </w:rPr>
+            <w:r>
               <w:t>Requirement</w:t>
             </w:r>
           </w:p>
@@ -4143,9 +4150,6 @@
               </w:rPr>
             </w:pPr>
             <w:r>
-              <w:rPr>
-                <w:rFonts w:asciiTheme="minorHAnsi" w:hAnsiTheme="minorHAnsi"/>
-              </w:rPr>
               <w:t>02</w:t>
             </w:r>
           </w:p>
@@ -4168,24 +4172,15 @@
               </w:rPr>
             </w:pPr>
             <w:r>
-              <w:rPr>
-                <w:rFonts w:asciiTheme="minorHAnsi" w:hAnsiTheme="minorHAnsi"/>
-              </w:rPr>
-              <w:t xml:space="preserve">The validity and integrity of the data transmission for </w:t>
+              <w:t>The validity and integrity of the data transmission for ‘</w:t>
             </w:r>
             <w:proofErr w:type="spellStart"/>
             <w:r>
-              <w:rPr>
-                <w:rFonts w:asciiTheme="minorHAnsi" w:hAnsiTheme="minorHAnsi"/>
-              </w:rPr>
               <w:t>LDW_Torque_Request</w:t>
             </w:r>
             <w:proofErr w:type="spellEnd"/>
             <w:r>
-              <w:rPr>
-                <w:rFonts w:asciiTheme="minorHAnsi" w:hAnsiTheme="minorHAnsi"/>
-              </w:rPr>
-              <w:t xml:space="preserve"> signal shall be ensured</w:t>
+              <w:t>’ signal shall be ensured</w:t>
             </w:r>
           </w:p>
         </w:tc>
@@ -4207,9 +4202,6 @@
               </w:rPr>
             </w:pPr>
             <w:r>
-              <w:rPr>
-                <w:rFonts w:asciiTheme="minorHAnsi" w:hAnsiTheme="minorHAnsi"/>
-              </w:rPr>
               <w:t>C</w:t>
             </w:r>
           </w:p>
@@ -4232,16 +4224,10 @@
               </w:rPr>
             </w:pPr>
             <w:r>
-              <w:rPr>
-                <w:rFonts w:asciiTheme="minorHAnsi" w:hAnsiTheme="minorHAnsi"/>
-              </w:rPr>
               <w:t xml:space="preserve">50 </w:t>
             </w:r>
             <w:proofErr w:type="spellStart"/>
             <w:r>
-              <w:rPr>
-                <w:rFonts w:asciiTheme="minorHAnsi" w:hAnsiTheme="minorHAnsi"/>
-              </w:rPr>
               <w:t>ms</w:t>
             </w:r>
             <w:proofErr w:type="spellEnd"/>
@@ -4265,9 +4251,6 @@
               </w:rPr>
             </w:pPr>
             <w:r>
-              <w:rPr>
-                <w:rFonts w:asciiTheme="minorHAnsi" w:hAnsiTheme="minorHAnsi"/>
-              </w:rPr>
               <w:t>Data Transmission Integrity Check</w:t>
             </w:r>
           </w:p>
@@ -4290,10 +4273,7 @@
               </w:rPr>
             </w:pPr>
             <w:r>
-              <w:rPr>
-                <w:rFonts w:asciiTheme="minorHAnsi" w:hAnsiTheme="minorHAnsi"/>
-              </w:rPr>
-              <w:t>N/A</w:t>
+              <w:t>LDW torque output is set to zero</w:t>
             </w:r>
           </w:p>
         </w:tc>
@@ -4529,77 +4509,83 @@
               <w:rPr>
                 <w:rFonts w:asciiTheme="minorHAnsi" w:hAnsiTheme="minorHAnsi"/>
               </w:rPr>
-              <w:t xml:space="preserve">Any data to be </w:t>
+              <w:t>Any data to be transmitted</w:t>
+            </w:r>
+            <w:r>
+              <w:rPr>
+                <w:rFonts w:asciiTheme="minorHAnsi" w:hAnsiTheme="minorHAnsi"/>
+              </w:rPr>
+              <w:t xml:space="preserve"> </w:t>
+            </w:r>
+            <w:r>
+              <w:rPr>
+                <w:rFonts w:asciiTheme="minorHAnsi" w:hAnsiTheme="minorHAnsi"/>
+              </w:rPr>
+              <w:t>outside of the LDW Safety</w:t>
+            </w:r>
+            <w:r>
+              <w:rPr>
+                <w:rFonts w:asciiTheme="minorHAnsi" w:hAnsiTheme="minorHAnsi"/>
+              </w:rPr>
+              <w:t xml:space="preserve"> </w:t>
+            </w:r>
+            <w:r>
+              <w:rPr>
+                <w:rFonts w:asciiTheme="minorHAnsi" w:hAnsiTheme="minorHAnsi"/>
+              </w:rPr>
+              <w:t>component (“LDW Safety”) including "</w:t>
             </w:r>
             <w:proofErr w:type="spellStart"/>
             <w:r>
               <w:rPr>
                 <w:rFonts w:asciiTheme="minorHAnsi" w:hAnsiTheme="minorHAnsi"/>
               </w:rPr>
-              <w:t>transmittedoutside</w:t>
+              <w:t>LDW_Torque_Req</w:t>
             </w:r>
             <w:proofErr w:type="spellEnd"/>
             <w:r>
               <w:rPr>
                 <w:rFonts w:asciiTheme="minorHAnsi" w:hAnsiTheme="minorHAnsi"/>
               </w:rPr>
-              <w:t xml:space="preserve"> of the LDW </w:t>
+              <w:t>"</w:t>
+            </w:r>
+            <w:r>
+              <w:rPr>
+                <w:rFonts w:asciiTheme="minorHAnsi" w:hAnsiTheme="minorHAnsi"/>
+              </w:rPr>
+              <w:t xml:space="preserve"> </w:t>
+            </w:r>
+            <w:r>
+              <w:rPr>
+                <w:rFonts w:asciiTheme="minorHAnsi" w:hAnsiTheme="minorHAnsi"/>
+              </w:rPr>
+              <w:t>and “</w:t>
             </w:r>
             <w:proofErr w:type="spellStart"/>
             <w:r>
               <w:rPr>
                 <w:rFonts w:asciiTheme="minorHAnsi" w:hAnsiTheme="minorHAnsi"/>
               </w:rPr>
-              <w:t>Safetycomponent</w:t>
+              <w:t>activation_status</w:t>
             </w:r>
             <w:proofErr w:type="spellEnd"/>
             <w:r>
               <w:rPr>
                 <w:rFonts w:asciiTheme="minorHAnsi" w:hAnsiTheme="minorHAnsi"/>
               </w:rPr>
-              <w:t xml:space="preserve"> (“LDW Safety”) including "</w:t>
-            </w:r>
-            <w:proofErr w:type="spellStart"/>
-            <w:r>
-              <w:rPr>
-                <w:rFonts w:asciiTheme="minorHAnsi" w:hAnsiTheme="minorHAnsi"/>
-              </w:rPr>
-              <w:t>LDW_Torque_Req"and</w:t>
-            </w:r>
-            <w:proofErr w:type="spellEnd"/>
-            <w:r>
-              <w:rPr>
-                <w:rFonts w:asciiTheme="minorHAnsi" w:hAnsiTheme="minorHAnsi"/>
-              </w:rPr>
-              <w:t xml:space="preserve"> “</w:t>
-            </w:r>
-            <w:proofErr w:type="spellStart"/>
-            <w:r>
-              <w:rPr>
-                <w:rFonts w:asciiTheme="minorHAnsi" w:hAnsiTheme="minorHAnsi"/>
-              </w:rPr>
-              <w:t>activation_status</w:t>
-            </w:r>
-            <w:proofErr w:type="spellEnd"/>
-            <w:r>
-              <w:rPr>
-                <w:rFonts w:asciiTheme="minorHAnsi" w:hAnsiTheme="minorHAnsi"/>
-              </w:rPr>
-              <w:t xml:space="preserve">” (seeSofSafReq03-02) shall </w:t>
-            </w:r>
-            <w:proofErr w:type="spellStart"/>
-            <w:r>
-              <w:rPr>
-                <w:rFonts w:asciiTheme="minorHAnsi" w:hAnsiTheme="minorHAnsi"/>
-              </w:rPr>
-              <w:t>beprotected</w:t>
-            </w:r>
-            <w:proofErr w:type="spellEnd"/>
-            <w:r>
-              <w:rPr>
-                <w:rFonts w:asciiTheme="minorHAnsi" w:hAnsiTheme="minorHAnsi"/>
-              </w:rPr>
-              <w:t xml:space="preserve"> by an End2End(E2E) protection mechanism</w:t>
+              <w:t>” (seeSofSafReq03-02) shall be</w:t>
+            </w:r>
+            <w:r>
+              <w:rPr>
+                <w:rFonts w:asciiTheme="minorHAnsi" w:hAnsiTheme="minorHAnsi"/>
+              </w:rPr>
+              <w:t xml:space="preserve"> </w:t>
+            </w:r>
+            <w:r>
+              <w:rPr>
+                <w:rFonts w:asciiTheme="minorHAnsi" w:hAnsiTheme="minorHAnsi"/>
+              </w:rPr>
+              <w:t>protected by an End2End(E2E) protection mechanism</w:t>
             </w:r>
           </w:p>
         </w:tc>
@@ -4722,7 +4708,6 @@
               <w:rPr>
                 <w:rFonts w:asciiTheme="minorHAnsi" w:hAnsiTheme="minorHAnsi"/>
               </w:rPr>
-              <w:lastRenderedPageBreak/>
               <w:t>Software Safety Requirement 02-02</w:t>
             </w:r>
           </w:p>
@@ -4867,6 +4852,11 @@
           <w:rFonts w:asciiTheme="minorHAnsi" w:hAnsiTheme="minorHAnsi"/>
         </w:rPr>
       </w:pPr>
+    </w:p>
+    <w:p>
+      <w:r>
+        <w:br w:type="page"/>
+      </w:r>
     </w:p>
     <w:tbl>
       <w:tblPr>
@@ -4916,6 +4906,7 @@
                 <w:rFonts w:asciiTheme="minorHAnsi" w:hAnsiTheme="minorHAnsi"/>
                 <w:b/>
               </w:rPr>
+              <w:lastRenderedPageBreak/>
               <w:t>ID</w:t>
             </w:r>
           </w:p>
@@ -5307,7 +5298,7 @@
     <w:tbl>
       <w:tblPr>
         <w:tblStyle w:val="a6"/>
-        <w:tblW w:w="9746" w:type="dxa"/>
+        <w:tblW w:w="10036" w:type="dxa"/>
         <w:tblBorders>
           <w:top w:val="single" w:sz="8" w:space="0" w:color="000000"/>
           <w:left w:val="single" w:sz="8" w:space="0" w:color="000000"/>
@@ -5321,10 +5312,10 @@
       </w:tblPr>
       <w:tblGrid>
         <w:gridCol w:w="1485"/>
-        <w:gridCol w:w="3420"/>
-        <w:gridCol w:w="305"/>
+        <w:gridCol w:w="4445"/>
+        <w:gridCol w:w="360"/>
+        <w:gridCol w:w="1710"/>
         <w:gridCol w:w="2036"/>
-        <w:gridCol w:w="2500"/>
       </w:tblGrid>
       <w:tr>
         <w:tc>
@@ -5357,7 +5348,7 @@
         </w:tc>
         <w:tc>
           <w:tcPr>
-            <w:tcW w:w="3420" w:type="dxa"/>
+            <w:tcW w:w="4445" w:type="dxa"/>
             <w:shd w:val="clear" w:color="auto" w:fill="CCCCCC"/>
             <w:tcMar>
               <w:top w:w="100" w:type="dxa"/>
@@ -5385,7 +5376,7 @@
         </w:tc>
         <w:tc>
           <w:tcPr>
-            <w:tcW w:w="305" w:type="dxa"/>
+            <w:tcW w:w="360" w:type="dxa"/>
             <w:shd w:val="clear" w:color="auto" w:fill="CCCCCC"/>
             <w:tcMar>
               <w:top w:w="100" w:type="dxa"/>
@@ -5408,6 +5399,34 @@
                 <w:b/>
               </w:rPr>
               <w:t>ASIL</w:t>
+            </w:r>
+          </w:p>
+        </w:tc>
+        <w:tc>
+          <w:tcPr>
+            <w:tcW w:w="1710" w:type="dxa"/>
+            <w:shd w:val="clear" w:color="auto" w:fill="CCCCCC"/>
+            <w:tcMar>
+              <w:top w:w="100" w:type="dxa"/>
+              <w:left w:w="100" w:type="dxa"/>
+              <w:bottom w:w="100" w:type="dxa"/>
+              <w:right w:w="100" w:type="dxa"/>
+            </w:tcMar>
+          </w:tcPr>
+          <w:p>
+            <w:pPr>
+              <w:widowControl w:val="0"/>
+              <w:rPr>
+                <w:rFonts w:asciiTheme="minorHAnsi" w:hAnsiTheme="minorHAnsi"/>
+                <w:b/>
+              </w:rPr>
+            </w:pPr>
+            <w:r>
+              <w:rPr>
+                <w:rFonts w:asciiTheme="minorHAnsi" w:hAnsiTheme="minorHAnsi"/>
+                <w:b/>
+              </w:rPr>
+              <w:t>Allocation Software Elements</w:t>
             </w:r>
           </w:p>
         </w:tc>
@@ -5435,34 +5454,6 @@
                 <w:rFonts w:asciiTheme="minorHAnsi" w:hAnsiTheme="minorHAnsi"/>
                 <w:b/>
               </w:rPr>
-              <w:t>Allocation Software Elements</w:t>
-            </w:r>
-          </w:p>
-        </w:tc>
-        <w:tc>
-          <w:tcPr>
-            <w:tcW w:w="2500" w:type="dxa"/>
-            <w:shd w:val="clear" w:color="auto" w:fill="CCCCCC"/>
-            <w:tcMar>
-              <w:top w:w="100" w:type="dxa"/>
-              <w:left w:w="100" w:type="dxa"/>
-              <w:bottom w:w="100" w:type="dxa"/>
-              <w:right w:w="100" w:type="dxa"/>
-            </w:tcMar>
-          </w:tcPr>
-          <w:p>
-            <w:pPr>
-              <w:widowControl w:val="0"/>
-              <w:rPr>
-                <w:rFonts w:asciiTheme="minorHAnsi" w:hAnsiTheme="minorHAnsi"/>
-                <w:b/>
-              </w:rPr>
-            </w:pPr>
-            <w:r>
-              <w:rPr>
-                <w:rFonts w:asciiTheme="minorHAnsi" w:hAnsiTheme="minorHAnsi"/>
-                <w:b/>
-              </w:rPr>
               <w:t>Safe State</w:t>
             </w:r>
           </w:p>
@@ -5495,26 +5486,44 @@
         </w:tc>
         <w:tc>
           <w:tcPr>
-            <w:tcW w:w="3420" w:type="dxa"/>
-          </w:tcPr>
-          <w:p>
-            <w:pPr>
-              <w:rPr>
-                <w:rFonts w:asciiTheme="minorHAnsi" w:hAnsiTheme="minorHAnsi"/>
-              </w:rPr>
-            </w:pPr>
-            <w:r>
-              <w:rPr>
-                <w:rFonts w:asciiTheme="minorHAnsi" w:hAnsiTheme="minorHAnsi"/>
-              </w:rPr>
-              <w:t xml:space="preserve">Each of the SW elements </w:t>
+            <w:tcW w:w="4445" w:type="dxa"/>
+          </w:tcPr>
+          <w:p>
+            <w:pPr>
+              <w:rPr>
+                <w:rFonts w:asciiTheme="minorHAnsi" w:hAnsiTheme="minorHAnsi"/>
+              </w:rPr>
+            </w:pPr>
+            <w:r>
+              <w:rPr>
+                <w:rFonts w:asciiTheme="minorHAnsi" w:hAnsiTheme="minorHAnsi"/>
+              </w:rPr>
+              <w:t>Each of the SW elements shal</w:t>
+            </w:r>
+            <w:r>
+              <w:rPr>
+                <w:rFonts w:asciiTheme="minorHAnsi" w:hAnsiTheme="minorHAnsi"/>
+              </w:rPr>
+              <w:t>l</w:t>
+            </w:r>
+            <w:r>
+              <w:rPr>
+                <w:rFonts w:asciiTheme="minorHAnsi" w:hAnsiTheme="minorHAnsi"/>
+              </w:rPr>
+              <w:t xml:space="preserve"> </w:t>
+            </w:r>
+            <w:r>
+              <w:rPr>
+                <w:rFonts w:asciiTheme="minorHAnsi" w:hAnsiTheme="minorHAnsi"/>
+              </w:rPr>
+              <w:t xml:space="preserve">output a signal to indicate any error which is detected by the element. Error signal = </w:t>
             </w:r>
             <w:proofErr w:type="spellStart"/>
             <w:r>
               <w:rPr>
                 <w:rFonts w:asciiTheme="minorHAnsi" w:hAnsiTheme="minorHAnsi"/>
               </w:rPr>
-              <w:t>shal</w:t>
+              <w:t>error_status_input</w:t>
             </w:r>
             <w:proofErr w:type="spellEnd"/>
             <w:r>
@@ -5523,56 +5532,46 @@
               </w:rPr>
               <w:t xml:space="preserve"> </w:t>
             </w:r>
+            <w:r>
+              <w:rPr>
+                <w:rFonts w:asciiTheme="minorHAnsi" w:hAnsiTheme="minorHAnsi"/>
+              </w:rPr>
+              <w:t xml:space="preserve">(LDW_SAFETY_INPUT_PROCESSING), </w:t>
+            </w:r>
             <w:proofErr w:type="spellStart"/>
             <w:r>
               <w:rPr>
                 <w:rFonts w:asciiTheme="minorHAnsi" w:hAnsiTheme="minorHAnsi"/>
               </w:rPr>
-              <w:t>loutput</w:t>
+              <w:t>error_status_torque_limiter</w:t>
             </w:r>
             <w:proofErr w:type="spellEnd"/>
             <w:r>
               <w:rPr>
                 <w:rFonts w:asciiTheme="minorHAnsi" w:hAnsiTheme="minorHAnsi"/>
               </w:rPr>
-              <w:t xml:space="preserve"> a signal to indicate any error which is detected by the element. Error signal = </w:t>
+              <w:t xml:space="preserve"> </w:t>
+            </w:r>
+            <w:r>
+              <w:rPr>
+                <w:rFonts w:asciiTheme="minorHAnsi" w:hAnsiTheme="minorHAnsi"/>
+              </w:rPr>
+              <w:t xml:space="preserve">(TORQUE_LIMITER), </w:t>
             </w:r>
             <w:proofErr w:type="spellStart"/>
             <w:r>
               <w:rPr>
                 <w:rFonts w:asciiTheme="minorHAnsi" w:hAnsiTheme="minorHAnsi"/>
               </w:rPr>
-              <w:t>error_status_input</w:t>
+              <w:t>error_status_output_gen</w:t>
             </w:r>
             <w:proofErr w:type="spellEnd"/>
             <w:r>
               <w:rPr>
                 <w:rFonts w:asciiTheme="minorHAnsi" w:hAnsiTheme="minorHAnsi"/>
               </w:rPr>
-              <w:t xml:space="preserve">(LDW_SAFETY_INPUT_PROCESSING), </w:t>
-            </w:r>
-            <w:proofErr w:type="spellStart"/>
-            <w:r>
-              <w:rPr>
-                <w:rFonts w:asciiTheme="minorHAnsi" w:hAnsiTheme="minorHAnsi"/>
-              </w:rPr>
-              <w:t>error_status_torque_limiter</w:t>
-            </w:r>
-            <w:proofErr w:type="spellEnd"/>
-            <w:r>
-              <w:rPr>
-                <w:rFonts w:asciiTheme="minorHAnsi" w:hAnsiTheme="minorHAnsi"/>
-              </w:rPr>
-              <w:t xml:space="preserve">(TORQUE_LIMITER), </w:t>
-            </w:r>
-            <w:proofErr w:type="spellStart"/>
-            <w:r>
-              <w:rPr>
-                <w:rFonts w:asciiTheme="minorHAnsi" w:hAnsiTheme="minorHAnsi"/>
-              </w:rPr>
-              <w:t>error_status_output_gen</w:t>
-            </w:r>
-            <w:proofErr w:type="spellEnd"/>
+              <w:t xml:space="preserve"> </w:t>
+            </w:r>
             <w:r>
               <w:rPr>
                 <w:rFonts w:asciiTheme="minorHAnsi" w:hAnsiTheme="minorHAnsi"/>
@@ -5583,7 +5582,7 @@
         </w:tc>
         <w:tc>
           <w:tcPr>
-            <w:tcW w:w="305" w:type="dxa"/>
+            <w:tcW w:w="360" w:type="dxa"/>
             <w:tcMar>
               <w:top w:w="100" w:type="dxa"/>
               <w:left w:w="100" w:type="dxa"/>
@@ -5607,32 +5606,32 @@
         </w:tc>
         <w:tc>
           <w:tcPr>
+            <w:tcW w:w="1710" w:type="dxa"/>
+          </w:tcPr>
+          <w:p>
+            <w:pPr>
+              <w:rPr>
+                <w:rFonts w:asciiTheme="minorHAnsi" w:hAnsiTheme="minorHAnsi"/>
+              </w:rPr>
+            </w:pPr>
+            <w:r>
+              <w:rPr>
+                <w:rFonts w:asciiTheme="minorHAnsi" w:hAnsiTheme="minorHAnsi"/>
+              </w:rPr>
+              <w:t>All</w:t>
+            </w:r>
+          </w:p>
+          <w:p>
+            <w:pPr>
+              <w:rPr>
+                <w:rFonts w:asciiTheme="minorHAnsi" w:hAnsiTheme="minorHAnsi"/>
+              </w:rPr>
+            </w:pPr>
+          </w:p>
+        </w:tc>
+        <w:tc>
+          <w:tcPr>
             <w:tcW w:w="2036" w:type="dxa"/>
-          </w:tcPr>
-          <w:p>
-            <w:pPr>
-              <w:rPr>
-                <w:rFonts w:asciiTheme="minorHAnsi" w:hAnsiTheme="minorHAnsi"/>
-              </w:rPr>
-            </w:pPr>
-            <w:r>
-              <w:rPr>
-                <w:rFonts w:asciiTheme="minorHAnsi" w:hAnsiTheme="minorHAnsi"/>
-              </w:rPr>
-              <w:t>All</w:t>
-            </w:r>
-          </w:p>
-          <w:p>
-            <w:pPr>
-              <w:rPr>
-                <w:rFonts w:asciiTheme="minorHAnsi" w:hAnsiTheme="minorHAnsi"/>
-              </w:rPr>
-            </w:pPr>
-          </w:p>
-        </w:tc>
-        <w:tc>
-          <w:tcPr>
-            <w:tcW w:w="2500" w:type="dxa"/>
             <w:tcMar>
               <w:top w:w="100" w:type="dxa"/>
               <w:left w:w="100" w:type="dxa"/>
@@ -5689,63 +5688,76 @@
         </w:tc>
         <w:tc>
           <w:tcPr>
-            <w:tcW w:w="3420" w:type="dxa"/>
-          </w:tcPr>
-          <w:p>
-            <w:pPr>
-              <w:rPr>
-                <w:rFonts w:asciiTheme="minorHAnsi" w:hAnsiTheme="minorHAnsi"/>
-              </w:rPr>
-            </w:pPr>
-            <w:r>
-              <w:rPr>
-                <w:rFonts w:asciiTheme="minorHAnsi" w:hAnsiTheme="minorHAnsi"/>
-              </w:rPr>
-              <w:t xml:space="preserve">A software element shall evaluate the error status of all the other software elements and in case any 1 of them indicates an error, it shall </w:t>
-            </w:r>
-            <w:r>
-              <w:rPr>
-                <w:rFonts w:asciiTheme="minorHAnsi" w:hAnsiTheme="minorHAnsi"/>
-              </w:rPr>
-              <w:lastRenderedPageBreak/>
-              <w:t xml:space="preserve">deactivate </w:t>
+            <w:tcW w:w="4445" w:type="dxa"/>
+          </w:tcPr>
+          <w:p>
+            <w:pPr>
+              <w:rPr>
+                <w:rFonts w:asciiTheme="minorHAnsi" w:hAnsiTheme="minorHAnsi"/>
+              </w:rPr>
+            </w:pPr>
+            <w:r>
+              <w:rPr>
+                <w:rFonts w:asciiTheme="minorHAnsi" w:hAnsiTheme="minorHAnsi"/>
+              </w:rPr>
+              <w:t>A software element shall evaluate the error status of all the other software elements and in case any 1 of them indicates an error, it shall deactivate the</w:t>
+            </w:r>
+            <w:r>
+              <w:rPr>
+                <w:rFonts w:asciiTheme="minorHAnsi" w:hAnsiTheme="minorHAnsi"/>
+              </w:rPr>
+              <w:t xml:space="preserve"> </w:t>
+            </w:r>
+            <w:r>
+              <w:rPr>
+                <w:rFonts w:asciiTheme="minorHAnsi" w:hAnsiTheme="minorHAnsi"/>
+              </w:rPr>
+              <w:t>LDW feature</w:t>
+            </w:r>
+            <w:r>
+              <w:rPr>
+                <w:rFonts w:asciiTheme="minorHAnsi" w:hAnsiTheme="minorHAnsi"/>
+              </w:rPr>
+              <w:t xml:space="preserve"> </w:t>
+            </w:r>
+            <w:r>
+              <w:rPr>
+                <w:rFonts w:asciiTheme="minorHAnsi" w:hAnsiTheme="minorHAnsi"/>
+              </w:rPr>
+              <w:t>(“</w:t>
             </w:r>
             <w:proofErr w:type="spellStart"/>
             <w:r>
               <w:rPr>
                 <w:rFonts w:asciiTheme="minorHAnsi" w:hAnsiTheme="minorHAnsi"/>
               </w:rPr>
-              <w:t>theLDW</w:t>
+              <w:t>activation_status</w:t>
             </w:r>
             <w:proofErr w:type="spellEnd"/>
             <w:r>
               <w:rPr>
                 <w:rFonts w:asciiTheme="minorHAnsi" w:hAnsiTheme="minorHAnsi"/>
               </w:rPr>
-              <w:t xml:space="preserve"> feature(“</w:t>
-            </w:r>
-            <w:proofErr w:type="spellStart"/>
-            <w:r>
-              <w:rPr>
-                <w:rFonts w:asciiTheme="minorHAnsi" w:hAnsiTheme="minorHAnsi"/>
-              </w:rPr>
-              <w:t>activation_</w:t>
-            </w:r>
-            <w:proofErr w:type="gramStart"/>
-            <w:r>
-              <w:rPr>
-                <w:rFonts w:asciiTheme="minorHAnsi" w:hAnsiTheme="minorHAnsi"/>
-              </w:rPr>
-              <w:t>status</w:t>
-            </w:r>
-            <w:proofErr w:type="spellEnd"/>
-            <w:r>
-              <w:rPr>
-                <w:rFonts w:asciiTheme="minorHAnsi" w:hAnsiTheme="minorHAnsi"/>
-              </w:rPr>
-              <w:t>”=</w:t>
-            </w:r>
-            <w:proofErr w:type="gramEnd"/>
+              <w:t>”</w:t>
+            </w:r>
+            <w:r>
+              <w:rPr>
+                <w:rFonts w:asciiTheme="minorHAnsi" w:hAnsiTheme="minorHAnsi"/>
+              </w:rPr>
+              <w:t xml:space="preserve"> </w:t>
+            </w:r>
+            <w:r>
+              <w:rPr>
+                <w:rFonts w:asciiTheme="minorHAnsi" w:hAnsiTheme="minorHAnsi"/>
+              </w:rPr>
+              <w:t>=</w:t>
+            </w:r>
+            <w:r>
+              <w:rPr>
+                <w:rFonts w:asciiTheme="minorHAnsi" w:hAnsiTheme="minorHAnsi"/>
+              </w:rPr>
+              <w:t xml:space="preserve"> </w:t>
+            </w:r>
             <w:r>
               <w:rPr>
                 <w:rFonts w:asciiTheme="minorHAnsi" w:hAnsiTheme="minorHAnsi"/>
@@ -5756,57 +5768,56 @@
         </w:tc>
         <w:tc>
           <w:tcPr>
-            <w:tcW w:w="305" w:type="dxa"/>
-            <w:tcMar>
-              <w:top w:w="100" w:type="dxa"/>
-              <w:left w:w="100" w:type="dxa"/>
-              <w:bottom w:w="100" w:type="dxa"/>
-              <w:right w:w="100" w:type="dxa"/>
-            </w:tcMar>
-          </w:tcPr>
-          <w:p>
-            <w:pPr>
-              <w:rPr>
-                <w:rFonts w:asciiTheme="minorHAnsi" w:hAnsiTheme="minorHAnsi"/>
-              </w:rPr>
-            </w:pPr>
-            <w:r>
-              <w:rPr>
-                <w:rFonts w:asciiTheme="minorHAnsi" w:hAnsiTheme="minorHAnsi"/>
-              </w:rPr>
-              <w:lastRenderedPageBreak/>
+            <w:tcW w:w="360" w:type="dxa"/>
+            <w:tcMar>
+              <w:top w:w="100" w:type="dxa"/>
+              <w:left w:w="100" w:type="dxa"/>
+              <w:bottom w:w="100" w:type="dxa"/>
+              <w:right w:w="100" w:type="dxa"/>
+            </w:tcMar>
+          </w:tcPr>
+          <w:p>
+            <w:pPr>
+              <w:rPr>
+                <w:rFonts w:asciiTheme="minorHAnsi" w:hAnsiTheme="minorHAnsi"/>
+              </w:rPr>
+            </w:pPr>
+            <w:r>
+              <w:rPr>
+                <w:rFonts w:asciiTheme="minorHAnsi" w:hAnsiTheme="minorHAnsi"/>
+              </w:rPr>
               <w:t>C</w:t>
             </w:r>
           </w:p>
         </w:tc>
         <w:tc>
           <w:tcPr>
+            <w:tcW w:w="1710" w:type="dxa"/>
+          </w:tcPr>
+          <w:p>
+            <w:pPr>
+              <w:rPr>
+                <w:rFonts w:asciiTheme="minorHAnsi" w:hAnsiTheme="minorHAnsi"/>
+              </w:rPr>
+            </w:pPr>
+            <w:r>
+              <w:rPr>
+                <w:rFonts w:asciiTheme="minorHAnsi" w:hAnsiTheme="minorHAnsi"/>
+              </w:rPr>
+              <w:t>LDW_SAFETY_ACTIVATION</w:t>
+            </w:r>
+          </w:p>
+          <w:p>
+            <w:pPr>
+              <w:rPr>
+                <w:rFonts w:asciiTheme="minorHAnsi" w:hAnsiTheme="minorHAnsi"/>
+              </w:rPr>
+            </w:pPr>
+          </w:p>
+        </w:tc>
+        <w:tc>
+          <w:tcPr>
             <w:tcW w:w="2036" w:type="dxa"/>
-          </w:tcPr>
-          <w:p>
-            <w:pPr>
-              <w:rPr>
-                <w:rFonts w:asciiTheme="minorHAnsi" w:hAnsiTheme="minorHAnsi"/>
-              </w:rPr>
-            </w:pPr>
-            <w:r>
-              <w:rPr>
-                <w:rFonts w:asciiTheme="minorHAnsi" w:hAnsiTheme="minorHAnsi"/>
-              </w:rPr>
-              <w:t>LDW_SAFETY_ACTIVATION</w:t>
-            </w:r>
-          </w:p>
-          <w:p>
-            <w:pPr>
-              <w:rPr>
-                <w:rFonts w:asciiTheme="minorHAnsi" w:hAnsiTheme="minorHAnsi"/>
-              </w:rPr>
-            </w:pPr>
-          </w:p>
-        </w:tc>
-        <w:tc>
-          <w:tcPr>
-            <w:tcW w:w="2500" w:type="dxa"/>
           </w:tcPr>
           <w:p>
             <w:pPr>
@@ -5859,14 +5870,13 @@
               <w:rPr>
                 <w:rFonts w:asciiTheme="minorHAnsi" w:hAnsiTheme="minorHAnsi"/>
               </w:rPr>
-              <w:lastRenderedPageBreak/>
               <w:t>Software Safety Requirement03-03</w:t>
             </w:r>
           </w:p>
         </w:tc>
         <w:tc>
           <w:tcPr>
-            <w:tcW w:w="3420" w:type="dxa"/>
+            <w:tcW w:w="4445" w:type="dxa"/>
           </w:tcPr>
           <w:p>
             <w:pPr>
@@ -5885,23 +5895,33 @@
               <w:rPr>
                 <w:rFonts w:asciiTheme="minorHAnsi" w:hAnsiTheme="minorHAnsi"/>
               </w:rPr>
-              <w:t>activation_</w:t>
-            </w:r>
-            <w:proofErr w:type="gramStart"/>
-            <w:r>
-              <w:rPr>
-                <w:rFonts w:asciiTheme="minorHAnsi" w:hAnsiTheme="minorHAnsi"/>
-              </w:rPr>
-              <w:t>status</w:t>
+              <w:t>activation_status</w:t>
             </w:r>
             <w:proofErr w:type="spellEnd"/>
             <w:r>
               <w:rPr>
                 <w:rFonts w:asciiTheme="minorHAnsi" w:hAnsiTheme="minorHAnsi"/>
               </w:rPr>
-              <w:t>”=</w:t>
-            </w:r>
-            <w:proofErr w:type="gramEnd"/>
+              <w:t>”</w:t>
+            </w:r>
+            <w:r>
+              <w:rPr>
+                <w:rFonts w:asciiTheme="minorHAnsi" w:hAnsiTheme="minorHAnsi"/>
+              </w:rPr>
+              <w:t xml:space="preserve"> </w:t>
+            </w:r>
+            <w:r>
+              <w:rPr>
+                <w:rFonts w:asciiTheme="minorHAnsi" w:hAnsiTheme="minorHAnsi"/>
+              </w:rPr>
+              <w:t>=</w:t>
+            </w:r>
+            <w:r>
+              <w:rPr>
+                <w:rFonts w:asciiTheme="minorHAnsi" w:hAnsiTheme="minorHAnsi"/>
+              </w:rPr>
+              <w:t xml:space="preserve"> </w:t>
+            </w:r>
             <w:r>
               <w:rPr>
                 <w:rFonts w:asciiTheme="minorHAnsi" w:hAnsiTheme="minorHAnsi"/>
@@ -5912,7 +5932,7 @@
         </w:tc>
         <w:tc>
           <w:tcPr>
-            <w:tcW w:w="305" w:type="dxa"/>
+            <w:tcW w:w="360" w:type="dxa"/>
             <w:tcMar>
               <w:top w:w="100" w:type="dxa"/>
               <w:left w:w="100" w:type="dxa"/>
@@ -5936,32 +5956,32 @@
         </w:tc>
         <w:tc>
           <w:tcPr>
+            <w:tcW w:w="1710" w:type="dxa"/>
+          </w:tcPr>
+          <w:p>
+            <w:pPr>
+              <w:rPr>
+                <w:rFonts w:asciiTheme="minorHAnsi" w:hAnsiTheme="minorHAnsi"/>
+              </w:rPr>
+            </w:pPr>
+            <w:r>
+              <w:rPr>
+                <w:rFonts w:asciiTheme="minorHAnsi" w:hAnsiTheme="minorHAnsi"/>
+              </w:rPr>
+              <w:t>LDW_SAFETY_ACTIVATION</w:t>
+            </w:r>
+          </w:p>
+          <w:p>
+            <w:pPr>
+              <w:rPr>
+                <w:rFonts w:asciiTheme="minorHAnsi" w:hAnsiTheme="minorHAnsi"/>
+              </w:rPr>
+            </w:pPr>
+          </w:p>
+        </w:tc>
+        <w:tc>
+          <w:tcPr>
             <w:tcW w:w="2036" w:type="dxa"/>
-          </w:tcPr>
-          <w:p>
-            <w:pPr>
-              <w:rPr>
-                <w:rFonts w:asciiTheme="minorHAnsi" w:hAnsiTheme="minorHAnsi"/>
-              </w:rPr>
-            </w:pPr>
-            <w:r>
-              <w:rPr>
-                <w:rFonts w:asciiTheme="minorHAnsi" w:hAnsiTheme="minorHAnsi"/>
-              </w:rPr>
-              <w:t>LDW_SAFETY_ACTIVATION</w:t>
-            </w:r>
-          </w:p>
-          <w:p>
-            <w:pPr>
-              <w:rPr>
-                <w:rFonts w:asciiTheme="minorHAnsi" w:hAnsiTheme="minorHAnsi"/>
-              </w:rPr>
-            </w:pPr>
-          </w:p>
-        </w:tc>
-        <w:tc>
-          <w:tcPr>
-            <w:tcW w:w="2500" w:type="dxa"/>
             <w:tcMar>
               <w:top w:w="100" w:type="dxa"/>
               <w:left w:w="100" w:type="dxa"/>
@@ -6018,7 +6038,7 @@
         </w:tc>
         <w:tc>
           <w:tcPr>
-            <w:tcW w:w="3420" w:type="dxa"/>
+            <w:tcW w:w="4445" w:type="dxa"/>
           </w:tcPr>
           <w:p>
             <w:pPr>
@@ -6050,7 +6070,7 @@
         </w:tc>
         <w:tc>
           <w:tcPr>
-            <w:tcW w:w="305" w:type="dxa"/>
+            <w:tcW w:w="360" w:type="dxa"/>
             <w:tcMar>
               <w:top w:w="100" w:type="dxa"/>
               <w:left w:w="100" w:type="dxa"/>
@@ -6074,32 +6094,32 @@
         </w:tc>
         <w:tc>
           <w:tcPr>
+            <w:tcW w:w="1710" w:type="dxa"/>
+          </w:tcPr>
+          <w:p>
+            <w:pPr>
+              <w:rPr>
+                <w:rFonts w:asciiTheme="minorHAnsi" w:hAnsiTheme="minorHAnsi"/>
+              </w:rPr>
+            </w:pPr>
+            <w:r>
+              <w:rPr>
+                <w:rFonts w:asciiTheme="minorHAnsi" w:hAnsiTheme="minorHAnsi"/>
+              </w:rPr>
+              <w:t>All</w:t>
+            </w:r>
+          </w:p>
+          <w:p>
+            <w:pPr>
+              <w:rPr>
+                <w:rFonts w:asciiTheme="minorHAnsi" w:hAnsiTheme="minorHAnsi"/>
+              </w:rPr>
+            </w:pPr>
+          </w:p>
+        </w:tc>
+        <w:tc>
+          <w:tcPr>
             <w:tcW w:w="2036" w:type="dxa"/>
-          </w:tcPr>
-          <w:p>
-            <w:pPr>
-              <w:rPr>
-                <w:rFonts w:asciiTheme="minorHAnsi" w:hAnsiTheme="minorHAnsi"/>
-              </w:rPr>
-            </w:pPr>
-            <w:r>
-              <w:rPr>
-                <w:rFonts w:asciiTheme="minorHAnsi" w:hAnsiTheme="minorHAnsi"/>
-              </w:rPr>
-              <w:t>All</w:t>
-            </w:r>
-          </w:p>
-          <w:p>
-            <w:pPr>
-              <w:rPr>
-                <w:rFonts w:asciiTheme="minorHAnsi" w:hAnsiTheme="minorHAnsi"/>
-              </w:rPr>
-            </w:pPr>
-          </w:p>
-        </w:tc>
-        <w:tc>
-          <w:tcPr>
-            <w:tcW w:w="2500" w:type="dxa"/>
           </w:tcPr>
           <w:p>
             <w:pPr>
@@ -6152,13 +6172,14 @@
               <w:rPr>
                 <w:rFonts w:asciiTheme="minorHAnsi" w:hAnsiTheme="minorHAnsi"/>
               </w:rPr>
+              <w:lastRenderedPageBreak/>
               <w:t>Software Safety Requirement03-05</w:t>
             </w:r>
           </w:p>
         </w:tc>
         <w:tc>
           <w:tcPr>
-            <w:tcW w:w="3420" w:type="dxa"/>
+            <w:tcW w:w="4445" w:type="dxa"/>
           </w:tcPr>
           <w:p>
             <w:pPr>
@@ -6176,7 +6197,7 @@
         </w:tc>
         <w:tc>
           <w:tcPr>
-            <w:tcW w:w="305" w:type="dxa"/>
+            <w:tcW w:w="360" w:type="dxa"/>
             <w:tcMar>
               <w:top w:w="100" w:type="dxa"/>
               <w:left w:w="100" w:type="dxa"/>
@@ -6200,32 +6221,32 @@
         </w:tc>
         <w:tc>
           <w:tcPr>
+            <w:tcW w:w="1710" w:type="dxa"/>
+          </w:tcPr>
+          <w:p>
+            <w:pPr>
+              <w:rPr>
+                <w:rFonts w:asciiTheme="minorHAnsi" w:hAnsiTheme="minorHAnsi"/>
+              </w:rPr>
+            </w:pPr>
+            <w:r>
+              <w:rPr>
+                <w:rFonts w:asciiTheme="minorHAnsi" w:hAnsiTheme="minorHAnsi"/>
+              </w:rPr>
+              <w:t>LDW_SAFETY_ACTIVATION</w:t>
+            </w:r>
+          </w:p>
+          <w:p>
+            <w:pPr>
+              <w:rPr>
+                <w:rFonts w:asciiTheme="minorHAnsi" w:hAnsiTheme="minorHAnsi"/>
+              </w:rPr>
+            </w:pPr>
+          </w:p>
+        </w:tc>
+        <w:tc>
+          <w:tcPr>
             <w:tcW w:w="2036" w:type="dxa"/>
-          </w:tcPr>
-          <w:p>
-            <w:pPr>
-              <w:rPr>
-                <w:rFonts w:asciiTheme="minorHAnsi" w:hAnsiTheme="minorHAnsi"/>
-              </w:rPr>
-            </w:pPr>
-            <w:r>
-              <w:rPr>
-                <w:rFonts w:asciiTheme="minorHAnsi" w:hAnsiTheme="minorHAnsi"/>
-              </w:rPr>
-              <w:t>LDW_SAFETY_ACTIVATION</w:t>
-            </w:r>
-          </w:p>
-          <w:p>
-            <w:pPr>
-              <w:rPr>
-                <w:rFonts w:asciiTheme="minorHAnsi" w:hAnsiTheme="minorHAnsi"/>
-              </w:rPr>
-            </w:pPr>
-          </w:p>
-        </w:tc>
-        <w:tc>
-          <w:tcPr>
-            <w:tcW w:w="2500" w:type="dxa"/>
           </w:tcPr>
           <w:p>
             <w:pPr>
@@ -6960,21 +6981,19 @@
               <w:rPr>
                 <w:rFonts w:asciiTheme="minorHAnsi" w:hAnsiTheme="minorHAnsi"/>
               </w:rPr>
-              <w:t xml:space="preserve"> shall be sent to the car </w:t>
-            </w:r>
-            <w:proofErr w:type="spellStart"/>
-            <w:r>
-              <w:rPr>
-                <w:rFonts w:asciiTheme="minorHAnsi" w:hAnsiTheme="minorHAnsi"/>
-              </w:rPr>
-              <w:t>displayECU</w:t>
-            </w:r>
-            <w:proofErr w:type="spellEnd"/>
-            <w:r>
-              <w:rPr>
-                <w:rFonts w:asciiTheme="minorHAnsi" w:hAnsiTheme="minorHAnsi"/>
-              </w:rPr>
-              <w:t>.</w:t>
+              <w:t xml:space="preserve"> shall be sent to the car display</w:t>
+            </w:r>
+            <w:r>
+              <w:rPr>
+                <w:rFonts w:asciiTheme="minorHAnsi" w:hAnsiTheme="minorHAnsi"/>
+              </w:rPr>
+              <w:t xml:space="preserve"> </w:t>
+            </w:r>
+            <w:r>
+              <w:rPr>
+                <w:rFonts w:asciiTheme="minorHAnsi" w:hAnsiTheme="minorHAnsi"/>
+              </w:rPr>
+              <w:t>ECU.</w:t>
             </w:r>
           </w:p>
         </w:tc>
@@ -7022,21 +7041,19 @@
               <w:rPr>
                 <w:rFonts w:asciiTheme="minorHAnsi" w:hAnsiTheme="minorHAnsi"/>
               </w:rPr>
-              <w:t xml:space="preserve">LDW_SAFETY_ACTIVATION, </w:t>
-            </w:r>
-            <w:proofErr w:type="spellStart"/>
-            <w:r>
-              <w:rPr>
-                <w:rFonts w:asciiTheme="minorHAnsi" w:hAnsiTheme="minorHAnsi"/>
-              </w:rPr>
-              <w:t>CarDisplay</w:t>
-            </w:r>
-            <w:proofErr w:type="spellEnd"/>
-            <w:r>
-              <w:rPr>
-                <w:rFonts w:asciiTheme="minorHAnsi" w:hAnsiTheme="minorHAnsi"/>
-              </w:rPr>
-              <w:t xml:space="preserve"> ECU</w:t>
+              <w:t>LDW_SAFETY_ACTIVATION, Car</w:t>
+            </w:r>
+            <w:r>
+              <w:rPr>
+                <w:rFonts w:asciiTheme="minorHAnsi" w:hAnsiTheme="minorHAnsi"/>
+              </w:rPr>
+              <w:t xml:space="preserve"> </w:t>
+            </w:r>
+            <w:r>
+              <w:rPr>
+                <w:rFonts w:asciiTheme="minorHAnsi" w:hAnsiTheme="minorHAnsi"/>
+              </w:rPr>
+              <w:t>Display ECU</w:t>
             </w:r>
           </w:p>
         </w:tc>
@@ -7129,10 +7146,16 @@
         </w:rPr>
       </w:pPr>
     </w:p>
+    <w:p>
+      <w:r>
+        <w:br w:type="page"/>
+      </w:r>
+    </w:p>
     <w:tbl>
       <w:tblPr>
         <w:tblStyle w:val="a9"/>
-        <w:tblW w:w="9525" w:type="dxa"/>
+        <w:tblW w:w="9535" w:type="dxa"/>
+        <w:tblInd w:w="-10" w:type="dxa"/>
         <w:tblBorders>
           <w:top w:val="single" w:sz="8" w:space="0" w:color="000000"/>
           <w:left w:val="single" w:sz="8" w:space="0" w:color="000000"/>
@@ -7145,7 +7168,7 @@
         <w:tblLook w:val="0600" w:firstRow="0" w:lastRow="0" w:firstColumn="0" w:lastColumn="0" w:noHBand="1" w:noVBand="1"/>
       </w:tblPr>
       <w:tblGrid>
-        <w:gridCol w:w="1500"/>
+        <w:gridCol w:w="1510"/>
         <w:gridCol w:w="3405"/>
         <w:gridCol w:w="330"/>
         <w:gridCol w:w="1125"/>
@@ -7155,7 +7178,7 @@
       <w:tr>
         <w:tc>
           <w:tcPr>
-            <w:tcW w:w="1500" w:type="dxa"/>
+            <w:tcW w:w="1510" w:type="dxa"/>
             <w:shd w:val="clear" w:color="auto" w:fill="CCCCCC"/>
             <w:tcMar>
               <w:top w:w="100" w:type="dxa"/>
@@ -7177,6 +7200,7 @@
                 <w:rFonts w:asciiTheme="minorHAnsi" w:hAnsiTheme="minorHAnsi"/>
                 <w:b/>
               </w:rPr>
+              <w:lastRenderedPageBreak/>
               <w:t>ID</w:t>
             </w:r>
           </w:p>
@@ -7328,53 +7352,26 @@
         </w:trPr>
         <w:tc>
           <w:tcPr>
-            <w:tcW w:w="1500" w:type="dxa"/>
-            <w:tcMar>
-              <w:top w:w="100" w:type="dxa"/>
-              <w:left w:w="100" w:type="dxa"/>
-              <w:bottom w:w="100" w:type="dxa"/>
-              <w:right w:w="100" w:type="dxa"/>
-            </w:tcMar>
-          </w:tcPr>
-          <w:p>
-            <w:pPr>
-              <w:widowControl w:val="0"/>
-              <w:rPr>
-                <w:rFonts w:asciiTheme="minorHAnsi" w:hAnsiTheme="minorHAnsi"/>
-              </w:rPr>
-            </w:pPr>
-            <w:r>
-              <w:rPr>
-                <w:rFonts w:asciiTheme="minorHAnsi" w:hAnsiTheme="minorHAnsi"/>
-              </w:rPr>
+            <w:tcW w:w="1510" w:type="dxa"/>
+            <w:tcMar>
+              <w:top w:w="100" w:type="dxa"/>
+              <w:left w:w="100" w:type="dxa"/>
+              <w:bottom w:w="100" w:type="dxa"/>
+              <w:right w:w="100" w:type="dxa"/>
+            </w:tcMar>
+          </w:tcPr>
+          <w:p>
+            <w:r>
               <w:t>Technical</w:t>
             </w:r>
           </w:p>
           <w:p>
-            <w:pPr>
-              <w:widowControl w:val="0"/>
-              <w:rPr>
-                <w:rFonts w:asciiTheme="minorHAnsi" w:hAnsiTheme="minorHAnsi"/>
-              </w:rPr>
-            </w:pPr>
-            <w:r>
-              <w:rPr>
-                <w:rFonts w:asciiTheme="minorHAnsi" w:hAnsiTheme="minorHAnsi"/>
-              </w:rPr>
+            <w:r>
               <w:t>Safety</w:t>
             </w:r>
           </w:p>
           <w:p>
-            <w:pPr>
-              <w:widowControl w:val="0"/>
-              <w:rPr>
-                <w:rFonts w:asciiTheme="minorHAnsi" w:hAnsiTheme="minorHAnsi"/>
-              </w:rPr>
-            </w:pPr>
-            <w:r>
-              <w:rPr>
-                <w:rFonts w:asciiTheme="minorHAnsi" w:hAnsiTheme="minorHAnsi"/>
-              </w:rPr>
+            <w:r>
               <w:t>Requirement</w:t>
             </w:r>
           </w:p>
@@ -7386,9 +7383,6 @@
               </w:rPr>
             </w:pPr>
             <w:r>
-              <w:rPr>
-                <w:rFonts w:asciiTheme="minorHAnsi" w:hAnsiTheme="minorHAnsi"/>
-              </w:rPr>
               <w:t>05</w:t>
             </w:r>
           </w:p>
@@ -7411,23 +7405,14 @@
               </w:rPr>
             </w:pPr>
             <w:r>
-              <w:rPr>
-                <w:rFonts w:asciiTheme="minorHAnsi" w:hAnsiTheme="minorHAnsi"/>
-              </w:rPr>
               <w:t xml:space="preserve">Memory test shall be conducted at </w:t>
             </w:r>
             <w:proofErr w:type="spellStart"/>
             <w:r>
-              <w:rPr>
-                <w:rFonts w:asciiTheme="minorHAnsi" w:hAnsiTheme="minorHAnsi"/>
-              </w:rPr>
               <w:t>start up</w:t>
             </w:r>
             <w:proofErr w:type="spellEnd"/>
             <w:r>
-              <w:rPr>
-                <w:rFonts w:asciiTheme="minorHAnsi" w:hAnsiTheme="minorHAnsi"/>
-              </w:rPr>
               <w:t xml:space="preserve"> of the EPS ECU to check for any faults in memory</w:t>
             </w:r>
           </w:p>
@@ -7450,9 +7435,6 @@
               </w:rPr>
             </w:pPr>
             <w:r>
-              <w:rPr>
-                <w:rFonts w:asciiTheme="minorHAnsi" w:hAnsiTheme="minorHAnsi"/>
-              </w:rPr>
               <w:t>A</w:t>
             </w:r>
           </w:p>
@@ -7475,19 +7457,8 @@
               </w:rPr>
             </w:pPr>
             <w:r>
-              <w:rPr>
-                <w:rFonts w:asciiTheme="minorHAnsi" w:hAnsiTheme="minorHAnsi"/>
-              </w:rPr>
-              <w:t xml:space="preserve">50 </w:t>
-            </w:r>
-            <w:proofErr w:type="spellStart"/>
-            <w:r>
-              <w:rPr>
-                <w:rFonts w:asciiTheme="minorHAnsi" w:hAnsiTheme="minorHAnsi"/>
-              </w:rPr>
-              <w:t>ms</w:t>
-            </w:r>
-            <w:proofErr w:type="spellEnd"/>
+              <w:t>Length of vehicle ignition cycle</w:t>
+            </w:r>
           </w:p>
         </w:tc>
         <w:tc>
@@ -7502,24 +7473,14 @@
           </w:tcPr>
           <w:p>
             <w:pPr>
-              <w:rPr>
-                <w:rFonts w:asciiTheme="minorHAnsi" w:hAnsiTheme="minorHAnsi"/>
-              </w:rPr>
-            </w:pPr>
-            <w:r>
-              <w:rPr>
-                <w:rFonts w:asciiTheme="minorHAnsi" w:hAnsiTheme="minorHAnsi"/>
-              </w:rPr>
-              <w:t>Ignition Cycle</w:t>
-            </w:r>
-          </w:p>
-          <w:p>
-            <w:pPr>
-              <w:widowControl w:val="0"/>
-              <w:rPr>
-                <w:rFonts w:asciiTheme="minorHAnsi" w:hAnsiTheme="minorHAnsi"/>
-              </w:rPr>
-            </w:pPr>
+              <w:widowControl w:val="0"/>
+              <w:rPr>
+                <w:rFonts w:asciiTheme="minorHAnsi" w:hAnsiTheme="minorHAnsi"/>
+              </w:rPr>
+            </w:pPr>
+            <w:r>
+              <w:t>Safety startup - Memory test</w:t>
+            </w:r>
           </w:p>
         </w:tc>
         <w:tc>
@@ -7539,9 +7500,6 @@
               </w:rPr>
             </w:pPr>
             <w:r>
-              <w:rPr>
-                <w:rFonts w:asciiTheme="minorHAnsi" w:hAnsiTheme="minorHAnsi"/>
-              </w:rPr>
               <w:t>LDW torque output is set to zero</w:t>
             </w:r>
           </w:p>
@@ -7558,7 +7516,7 @@
     <w:tbl>
       <w:tblPr>
         <w:tblStyle w:val="aa"/>
-        <w:tblW w:w="9495" w:type="dxa"/>
+        <w:tblW w:w="9690" w:type="dxa"/>
         <w:tblBorders>
           <w:top w:val="single" w:sz="8" w:space="0" w:color="000000"/>
           <w:left w:val="single" w:sz="8" w:space="0" w:color="000000"/>
@@ -7572,10 +7530,10 @@
       </w:tblPr>
       <w:tblGrid>
         <w:gridCol w:w="1485"/>
-        <w:gridCol w:w="3420"/>
-        <w:gridCol w:w="330"/>
-        <w:gridCol w:w="1650"/>
-        <w:gridCol w:w="2610"/>
+        <w:gridCol w:w="3725"/>
+        <w:gridCol w:w="360"/>
+        <w:gridCol w:w="1800"/>
+        <w:gridCol w:w="2320"/>
       </w:tblGrid>
       <w:tr>
         <w:trPr>
@@ -7605,14 +7563,13 @@
                 <w:rFonts w:asciiTheme="minorHAnsi" w:hAnsiTheme="minorHAnsi"/>
                 <w:b/>
               </w:rPr>
-              <w:lastRenderedPageBreak/>
               <w:t>ID</w:t>
             </w:r>
           </w:p>
         </w:tc>
         <w:tc>
           <w:tcPr>
-            <w:tcW w:w="3420" w:type="dxa"/>
+            <w:tcW w:w="3725" w:type="dxa"/>
             <w:shd w:val="clear" w:color="auto" w:fill="CCCCCC"/>
             <w:tcMar>
               <w:top w:w="100" w:type="dxa"/>
@@ -7640,7 +7597,7 @@
         </w:tc>
         <w:tc>
           <w:tcPr>
-            <w:tcW w:w="330" w:type="dxa"/>
+            <w:tcW w:w="360" w:type="dxa"/>
             <w:shd w:val="clear" w:color="auto" w:fill="CCCCCC"/>
             <w:tcMar>
               <w:top w:w="100" w:type="dxa"/>
@@ -7668,7 +7625,7 @@
         </w:tc>
         <w:tc>
           <w:tcPr>
-            <w:tcW w:w="1650" w:type="dxa"/>
+            <w:tcW w:w="1800" w:type="dxa"/>
             <w:shd w:val="clear" w:color="auto" w:fill="CCCCCC"/>
             <w:tcMar>
               <w:top w:w="100" w:type="dxa"/>
@@ -7696,7 +7653,7 @@
         </w:tc>
         <w:tc>
           <w:tcPr>
-            <w:tcW w:w="2610" w:type="dxa"/>
+            <w:tcW w:w="2320" w:type="dxa"/>
             <w:shd w:val="clear" w:color="auto" w:fill="CCCCCC"/>
             <w:tcMar>
               <w:top w:w="100" w:type="dxa"/>
@@ -7750,7 +7707,7 @@
         </w:tc>
         <w:tc>
           <w:tcPr>
-            <w:tcW w:w="3420" w:type="dxa"/>
+            <w:tcW w:w="3725" w:type="dxa"/>
           </w:tcPr>
           <w:p>
             <w:pPr>
@@ -7768,7 +7725,7 @@
         </w:tc>
         <w:tc>
           <w:tcPr>
-            <w:tcW w:w="330" w:type="dxa"/>
+            <w:tcW w:w="360" w:type="dxa"/>
             <w:tcMar>
               <w:top w:w="100" w:type="dxa"/>
               <w:left w:w="100" w:type="dxa"/>
@@ -7792,7 +7749,7 @@
         </w:tc>
         <w:tc>
           <w:tcPr>
-            <w:tcW w:w="1650" w:type="dxa"/>
+            <w:tcW w:w="1800" w:type="dxa"/>
             <w:tcMar>
               <w:top w:w="100" w:type="dxa"/>
               <w:left w:w="100" w:type="dxa"/>
@@ -7823,7 +7780,7 @@
         </w:tc>
         <w:tc>
           <w:tcPr>
-            <w:tcW w:w="2610" w:type="dxa"/>
+            <w:tcW w:w="2320" w:type="dxa"/>
             <w:tcMar>
               <w:top w:w="100" w:type="dxa"/>
               <w:left w:w="100" w:type="dxa"/>
@@ -7888,47 +7845,37 @@
         </w:tc>
         <w:tc>
           <w:tcPr>
-            <w:tcW w:w="3420" w:type="dxa"/>
-          </w:tcPr>
-          <w:p>
-            <w:pPr>
-              <w:rPr>
-                <w:rFonts w:asciiTheme="minorHAnsi" w:hAnsiTheme="minorHAnsi"/>
-              </w:rPr>
-            </w:pPr>
-            <w:r>
-              <w:rPr>
-                <w:rFonts w:asciiTheme="minorHAnsi" w:hAnsiTheme="minorHAnsi"/>
-              </w:rPr>
-              <w:t>Standard RAM tests to check the data bus, address bus and device integrity shall be done every time the ignition is switched from off to on (</w:t>
-            </w:r>
-            <w:proofErr w:type="spellStart"/>
-            <w:r>
-              <w:rPr>
-                <w:rFonts w:asciiTheme="minorHAnsi" w:hAnsiTheme="minorHAnsi"/>
-              </w:rPr>
-              <w:t>E.</w:t>
-            </w:r>
-            <w:proofErr w:type="gramStart"/>
-            <w:r>
-              <w:rPr>
-                <w:rFonts w:asciiTheme="minorHAnsi" w:hAnsiTheme="minorHAnsi"/>
-              </w:rPr>
-              <w:t>g.walking</w:t>
-            </w:r>
-            <w:proofErr w:type="spellEnd"/>
-            <w:proofErr w:type="gramEnd"/>
-            <w:r>
-              <w:rPr>
-                <w:rFonts w:asciiTheme="minorHAnsi" w:hAnsiTheme="minorHAnsi"/>
-              </w:rPr>
-              <w:t xml:space="preserve"> 1s test, RAM pattern test. Refer RAM and processor vendor recommendations)</w:t>
-            </w:r>
-          </w:p>
-        </w:tc>
-        <w:tc>
-          <w:tcPr>
-            <w:tcW w:w="330" w:type="dxa"/>
+            <w:tcW w:w="3725" w:type="dxa"/>
+          </w:tcPr>
+          <w:p>
+            <w:pPr>
+              <w:rPr>
+                <w:rFonts w:asciiTheme="minorHAnsi" w:hAnsiTheme="minorHAnsi"/>
+              </w:rPr>
+            </w:pPr>
+            <w:r>
+              <w:rPr>
+                <w:rFonts w:asciiTheme="minorHAnsi" w:hAnsiTheme="minorHAnsi"/>
+              </w:rPr>
+              <w:t>Standard RAM tests to check the data bus, address bus and device integrity shall be done every time the ignition is switched from off to on (E.g.</w:t>
+            </w:r>
+            <w:r>
+              <w:rPr>
+                <w:rFonts w:asciiTheme="minorHAnsi" w:hAnsiTheme="minorHAnsi"/>
+              </w:rPr>
+              <w:t xml:space="preserve"> </w:t>
+            </w:r>
+            <w:r>
+              <w:rPr>
+                <w:rFonts w:asciiTheme="minorHAnsi" w:hAnsiTheme="minorHAnsi"/>
+              </w:rPr>
+              <w:t>walking 1s test, RAM pattern test. Refer RAM and processor vendor recommendations)</w:t>
+            </w:r>
+          </w:p>
+        </w:tc>
+        <w:tc>
+          <w:tcPr>
+            <w:tcW w:w="360" w:type="dxa"/>
             <w:tcMar>
               <w:top w:w="100" w:type="dxa"/>
               <w:left w:w="100" w:type="dxa"/>
@@ -7952,7 +7899,7 @@
         </w:tc>
         <w:tc>
           <w:tcPr>
-            <w:tcW w:w="1650" w:type="dxa"/>
+            <w:tcW w:w="1800" w:type="dxa"/>
             <w:tcMar>
               <w:top w:w="100" w:type="dxa"/>
               <w:left w:w="100" w:type="dxa"/>
@@ -7983,7 +7930,7 @@
         </w:tc>
         <w:tc>
           <w:tcPr>
-            <w:tcW w:w="2610" w:type="dxa"/>
+            <w:tcW w:w="2320" w:type="dxa"/>
             <w:tcMar>
               <w:top w:w="100" w:type="dxa"/>
               <w:left w:w="100" w:type="dxa"/>
@@ -8048,7 +7995,7 @@
         </w:tc>
         <w:tc>
           <w:tcPr>
-            <w:tcW w:w="3420" w:type="dxa"/>
+            <w:tcW w:w="3725" w:type="dxa"/>
           </w:tcPr>
           <w:p>
             <w:pPr>
@@ -8094,7 +8041,7 @@
         </w:tc>
         <w:tc>
           <w:tcPr>
-            <w:tcW w:w="330" w:type="dxa"/>
+            <w:tcW w:w="360" w:type="dxa"/>
             <w:tcMar>
               <w:top w:w="100" w:type="dxa"/>
               <w:left w:w="100" w:type="dxa"/>
@@ -8118,7 +8065,7 @@
         </w:tc>
         <w:tc>
           <w:tcPr>
-            <w:tcW w:w="1650" w:type="dxa"/>
+            <w:tcW w:w="1800" w:type="dxa"/>
             <w:tcMar>
               <w:top w:w="100" w:type="dxa"/>
               <w:left w:w="100" w:type="dxa"/>
@@ -8149,7 +8096,7 @@
         </w:tc>
         <w:tc>
           <w:tcPr>
-            <w:tcW w:w="2610" w:type="dxa"/>
+            <w:tcW w:w="2320" w:type="dxa"/>
             <w:tcMar>
               <w:top w:w="100" w:type="dxa"/>
               <w:left w:w="100" w:type="dxa"/>
@@ -8214,7 +8161,7 @@
         </w:tc>
         <w:tc>
           <w:tcPr>
-            <w:tcW w:w="3420" w:type="dxa"/>
+            <w:tcW w:w="3725" w:type="dxa"/>
           </w:tcPr>
           <w:p>
             <w:pPr>
@@ -8274,7 +8221,7 @@
         </w:tc>
         <w:tc>
           <w:tcPr>
-            <w:tcW w:w="330" w:type="dxa"/>
+            <w:tcW w:w="360" w:type="dxa"/>
             <w:tcMar>
               <w:top w:w="100" w:type="dxa"/>
               <w:left w:w="100" w:type="dxa"/>
@@ -8298,7 +8245,7 @@
         </w:tc>
         <w:tc>
           <w:tcPr>
-            <w:tcW w:w="1650" w:type="dxa"/>
+            <w:tcW w:w="1800" w:type="dxa"/>
             <w:tcMar>
               <w:top w:w="100" w:type="dxa"/>
               <w:left w:w="100" w:type="dxa"/>
@@ -8329,7 +8276,7 @@
         </w:tc>
         <w:tc>
           <w:tcPr>
-            <w:tcW w:w="2610" w:type="dxa"/>
+            <w:tcW w:w="2320" w:type="dxa"/>
             <w:tcMar>
               <w:top w:w="100" w:type="dxa"/>
               <w:left w:w="100" w:type="dxa"/>
@@ -8368,13 +8315,6 @@
         </w:tc>
       </w:tr>
     </w:tbl>
-    <w:p>
-      <w:pPr>
-        <w:rPr>
-          <w:rFonts w:asciiTheme="minorHAnsi" w:hAnsiTheme="minorHAnsi"/>
-        </w:rPr>
-      </w:pPr>
-    </w:p>
     <w:p>
       <w:pPr>
         <w:pStyle w:val="Heading1"/>
@@ -8386,24 +8326,16 @@
         </w:rPr>
       </w:pPr>
       <w:bookmarkStart w:id="17" w:name="_luqxzy9g4lxu" w:colFirst="0" w:colLast="0"/>
+      <w:bookmarkStart w:id="18" w:name="_2d42klgpg0yj" w:colFirst="0" w:colLast="0"/>
+      <w:bookmarkStart w:id="19" w:name="_GoBack"/>
       <w:bookmarkEnd w:id="17"/>
-    </w:p>
-    <w:p>
-      <w:pPr>
-        <w:pStyle w:val="Heading1"/>
-        <w:widowControl w:val="0"/>
-        <w:spacing w:before="480" w:after="180" w:line="240" w:lineRule="auto"/>
-        <w:contextualSpacing w:val="0"/>
-        <w:rPr>
-          <w:rFonts w:asciiTheme="minorHAnsi" w:hAnsiTheme="minorHAnsi"/>
-        </w:rPr>
-      </w:pPr>
-      <w:bookmarkStart w:id="18" w:name="_2d42klgpg0yj" w:colFirst="0" w:colLast="0"/>
       <w:bookmarkEnd w:id="18"/>
+      <w:bookmarkEnd w:id="19"/>
       <w:r>
         <w:rPr>
           <w:rFonts w:asciiTheme="minorHAnsi" w:hAnsiTheme="minorHAnsi"/>
         </w:rPr>
+        <w:lastRenderedPageBreak/>
         <w:t>Refined Architecture Diagram</w:t>
       </w:r>
     </w:p>
@@ -8428,7 +8360,6 @@
           <w:b/>
           <w:color w:val="B7B7B7"/>
         </w:rPr>
-        <w:lastRenderedPageBreak/>
         <w:t>[Instructions: Include the refined system architecture. Hint: The refined system architecture should include the system architecture from the end of the software and hardware lesson, including all of the ASIL labels.]</w:t>
       </w:r>
     </w:p>
@@ -8440,7 +8371,6 @@
           <w:color w:val="B7B7B7"/>
         </w:rPr>
       </w:pPr>
-      <w:bookmarkStart w:id="19" w:name="_GoBack"/>
       <w:r>
         <w:rPr>
           <w:rFonts w:asciiTheme="minorHAnsi" w:hAnsiTheme="minorHAnsi"/>
@@ -8490,7 +8420,6 @@
           </wp:inline>
         </w:drawing>
       </w:r>
-      <w:bookmarkEnd w:id="19"/>
     </w:p>
     <w:sectPr>
       <w:pgSz w:w="12240" w:h="15840"/>

</xml_diff>